<commit_message>
tweaking the build system
</commit_message>
<xml_diff>
--- a/docs/readme.docx
+++ b/docs/readme.docx
@@ -105,15 +105,15 @@
           <w:sz w:val="24"/>
           <w:szCs w:val="24"/>
         </w:rPr>
-        <w:t>January 1</w:t>
-      </w:r>
-      <w:r>
-        <w:rPr>
-          <w:rFonts w:ascii="Calibri" w:hAnsi="Calibri" w:cs="Arial"/>
-          <w:sz w:val="24"/>
-          <w:szCs w:val="24"/>
-        </w:rPr>
-        <w:t>9</w:t>
+        <w:t xml:space="preserve">January </w:t>
+      </w:r>
+      <w:r>
+        <w:rPr>
+          <w:rFonts w:ascii="Calibri" w:hAnsi="Calibri" w:cs="Arial"/>
+          <w:sz w:val="24"/>
+          <w:szCs w:val="24"/>
+        </w:rPr>
+        <w:t>20</w:t>
       </w:r>
       <w:r>
         <w:rPr>
@@ -151,8 +151,6 @@
           <w:szCs w:val="24"/>
         </w:rPr>
       </w:pPr>
-      <w:bookmarkStart w:id="0" w:name="_GoBack"/>
-      <w:bookmarkEnd w:id="0"/>
     </w:p>
     <w:p>
       <w:pPr>
@@ -332,7 +330,18 @@
           <w:sz w:val="24"/>
           <w:szCs w:val="24"/>
         </w:rPr>
-        <w:t>Highlights of this release include the following:</w:t>
+        <w:t>Highlights of this relea</w:t>
+      </w:r>
+      <w:bookmarkStart w:id="0" w:name="_GoBack"/>
+      <w:bookmarkEnd w:id="0"/>
+      <w:r>
+        <w:rPr>
+          <w:rFonts w:ascii="Calibri" w:hAnsi="Calibri" w:cs="Arial"/>
+          <w:iCs/>
+          <w:sz w:val="24"/>
+          <w:szCs w:val="24"/>
+        </w:rPr>
+        <w:t>se include the following:</w:t>
       </w:r>
     </w:p>
     <w:p>
@@ -375,7 +384,7 @@
           <w:sz w:val="24"/>
           <w:szCs w:val="24"/>
         </w:rPr>
-        <w:t xml:space="preserve">Installers for </w:t>
+        <w:t xml:space="preserve">Finally, </w:t>
       </w:r>
       <w:r>
         <w:rPr>
@@ -384,6 +393,33 @@
           <w:sz w:val="24"/>
           <w:szCs w:val="24"/>
         </w:rPr>
+        <w:t xml:space="preserve">added </w:t>
+      </w:r>
+      <w:r>
+        <w:rPr>
+          <w:rFonts w:ascii="Calibri" w:hAnsi="Calibri" w:cs="Arial"/>
+          <w:iCs/>
+          <w:sz w:val="24"/>
+          <w:szCs w:val="24"/>
+        </w:rPr>
+        <w:t>i</w:t>
+      </w:r>
+      <w:r>
+        <w:rPr>
+          <w:rFonts w:ascii="Calibri" w:hAnsi="Calibri" w:cs="Arial"/>
+          <w:iCs/>
+          <w:sz w:val="24"/>
+          <w:szCs w:val="24"/>
+        </w:rPr>
+        <w:t xml:space="preserve">nstallers for </w:t>
+      </w:r>
+      <w:r>
+        <w:rPr>
+          <w:rFonts w:ascii="Calibri" w:hAnsi="Calibri" w:cs="Arial"/>
+          <w:iCs/>
+          <w:sz w:val="24"/>
+          <w:szCs w:val="24"/>
+        </w:rPr>
         <w:t xml:space="preserve">Ubuntu and </w:t>
       </w:r>
       <w:proofErr w:type="spellStart"/>
@@ -413,7 +449,7 @@
           <w:sz w:val="24"/>
           <w:szCs w:val="24"/>
         </w:rPr>
-        <w:t xml:space="preserve"> </w:t>
+        <w:t xml:space="preserve"> overhauling the build system</w:t>
       </w:r>
       <w:r>
         <w:rPr>
@@ -475,7 +511,43 @@
           <w:sz w:val="24"/>
           <w:szCs w:val="24"/>
         </w:rPr>
-        <w:t xml:space="preserve">Optimized stack operation for floats </w:t>
+        <w:t>Optimized stack operation</w:t>
+      </w:r>
+      <w:r>
+        <w:rPr>
+          <w:rFonts w:ascii="Calibri" w:hAnsi="Calibri" w:cs="Arial"/>
+          <w:iCs/>
+          <w:sz w:val="24"/>
+          <w:szCs w:val="24"/>
+        </w:rPr>
+        <w:t>s</w:t>
+      </w:r>
+      <w:r>
+        <w:rPr>
+          <w:rFonts w:ascii="Calibri" w:hAnsi="Calibri" w:cs="Arial"/>
+          <w:iCs/>
+          <w:sz w:val="24"/>
+          <w:szCs w:val="24"/>
+        </w:rPr>
+        <w:t xml:space="preserve"> for </w:t>
+      </w:r>
+      <w:r>
+        <w:rPr>
+          <w:rFonts w:ascii="Calibri" w:hAnsi="Calibri" w:cs="Arial"/>
+          <w:iCs/>
+          <w:sz w:val="24"/>
+          <w:szCs w:val="24"/>
+        </w:rPr>
+        <w:t>floating point operations</w:t>
+      </w:r>
+      <w:r>
+        <w:rPr>
+          <w:rFonts w:ascii="Calibri" w:hAnsi="Calibri" w:cs="Arial"/>
+          <w:iCs/>
+          <w:sz w:val="24"/>
+          <w:szCs w:val="24"/>
+        </w:rPr>
+        <w:t xml:space="preserve"> </w:t>
       </w:r>
       <w:r>
         <w:rPr>
@@ -528,7 +600,25 @@
           <w:sz w:val="24"/>
           <w:szCs w:val="24"/>
         </w:rPr>
-        <w:t xml:space="preserve">Added missing check for array assignment to array element </w:t>
+        <w:t>Added missing</w:t>
+      </w:r>
+      <w:r>
+        <w:rPr>
+          <w:rFonts w:ascii="Calibri" w:hAnsi="Calibri" w:cs="Arial"/>
+          <w:iCs/>
+          <w:sz w:val="24"/>
+          <w:szCs w:val="24"/>
+        </w:rPr>
+        <w:t xml:space="preserve"> compiler</w:t>
+      </w:r>
+      <w:r>
+        <w:rPr>
+          <w:rFonts w:ascii="Calibri" w:hAnsi="Calibri" w:cs="Arial"/>
+          <w:iCs/>
+          <w:sz w:val="24"/>
+          <w:szCs w:val="24"/>
+        </w:rPr>
+        <w:t xml:space="preserve"> check for array assignment to array element </w:t>
       </w:r>
       <w:r>
         <w:rPr>
@@ -1906,7 +1996,6 @@
           <w:sz w:val="24"/>
           <w:szCs w:val="24"/>
         </w:rPr>
-        <w:lastRenderedPageBreak/>
         <w:t>Compile/execute for code that has library dependencies:</w:t>
       </w:r>
     </w:p>

</xml_diff>

<commit_message>
hacking more db code
</commit_message>
<xml_diff>
--- a/docs/readme.docx
+++ b/docs/readme.docx
@@ -49,7 +49,7 @@
         <w:rPr>
           <w:sz w:val="20"/>
         </w:rPr>
-        <w:t>0</w:t>
+        <w:t>1</w:t>
       </w:r>
       <w:r>
         <w:rPr>
@@ -73,7 +73,13 @@
         <w:rPr>
           <w:sz w:val="20"/>
         </w:rPr>
-        <w:t>27</w:t>
+        <w:t>2</w:t>
+      </w:r>
+      <w:r>
+        <w:rPr>
+          <w:sz w:val="20"/>
+        </w:rPr>
+        <w:t>8</w:t>
       </w:r>
       <w:r>
         <w:rPr>
@@ -326,17 +332,7 @@
           <w:iCs/>
           <w:szCs w:val="24"/>
         </w:rPr>
-        <w:t>upgrades from previous</w:t>
-      </w:r>
-      <w:bookmarkStart w:id="0" w:name="_GoBack"/>
-      <w:bookmarkEnd w:id="0"/>
-      <w:r>
-        <w:rPr>
-          <w:rFonts w:ascii="Calibri" w:hAnsi="Calibri" w:cs="Arial"/>
-          <w:iCs/>
-          <w:szCs w:val="24"/>
-        </w:rPr>
-        <w:t xml:space="preserve"> versions </w:t>
+        <w:t xml:space="preserve">upgrades from previous versions </w:t>
       </w:r>
       <w:r>
         <w:rPr>
@@ -409,23 +405,7 @@
           <w:iCs/>
           <w:szCs w:val="24"/>
         </w:rPr>
-        <w:t xml:space="preserve">issues and enhanced </w:t>
-      </w:r>
-      <w:r>
-        <w:rPr>
-          <w:rFonts w:ascii="Calibri" w:hAnsi="Calibri" w:cs="Arial"/>
-          <w:iCs/>
-          <w:szCs w:val="24"/>
-        </w:rPr>
-        <w:t xml:space="preserve">overall </w:t>
-      </w:r>
-      <w:r>
-        <w:rPr>
-          <w:rFonts w:ascii="Calibri" w:hAnsi="Calibri" w:cs="Arial"/>
-          <w:iCs/>
-          <w:szCs w:val="24"/>
-        </w:rPr>
-        <w:t>functionality</w:t>
+        <w:t>issues and enhanced overall functionality</w:t>
       </w:r>
       <w:r>
         <w:rPr>
@@ -452,6 +432,107 @@
           <w:szCs w:val="24"/>
         </w:rPr>
         <w:t>medium</w:t>
+      </w:r>
+      <w:r>
+        <w:rPr>
+          <w:rFonts w:ascii="Calibri" w:hAnsi="Calibri" w:cs="Arial"/>
+          <w:b/>
+          <w:iCs/>
+          <w:szCs w:val="24"/>
+        </w:rPr>
+        <w:t>)</w:t>
+      </w:r>
+    </w:p>
+    <w:p>
+      <w:pPr>
+        <w:pStyle w:val="ListParagraph"/>
+        <w:widowControl w:val="0"/>
+        <w:numPr>
+          <w:ilvl w:val="0"/>
+          <w:numId w:val="13"/>
+        </w:numPr>
+        <w:tabs>
+          <w:tab w:val="left" w:pos="220"/>
+          <w:tab w:val="left" w:pos="720"/>
+          <w:tab w:val="left" w:pos="1440"/>
+          <w:tab w:val="left" w:pos="2160"/>
+          <w:tab w:val="left" w:pos="2880"/>
+          <w:tab w:val="left" w:pos="3600"/>
+          <w:tab w:val="left" w:pos="4320"/>
+          <w:tab w:val="left" w:pos="5040"/>
+          <w:tab w:val="left" w:pos="5760"/>
+          <w:tab w:val="left" w:pos="6480"/>
+          <w:tab w:val="left" w:pos="7200"/>
+          <w:tab w:val="left" w:pos="7920"/>
+          <w:tab w:val="left" w:pos="8640"/>
+        </w:tabs>
+        <w:suppressAutoHyphens/>
+        <w:spacing w:after="0" w:line="240" w:lineRule="auto"/>
+        <w:rPr>
+          <w:rFonts w:ascii="Calibri" w:hAnsi="Calibri" w:cs="Arial"/>
+          <w:iCs/>
+          <w:szCs w:val="24"/>
+        </w:rPr>
+      </w:pPr>
+      <w:r>
+        <w:rPr>
+          <w:rFonts w:ascii="Calibri" w:hAnsi="Calibri" w:cs="Arial"/>
+          <w:iCs/>
+          <w:szCs w:val="24"/>
+        </w:rPr>
+        <w:t>Resolve</w:t>
+      </w:r>
+      <w:r>
+        <w:rPr>
+          <w:rFonts w:ascii="Calibri" w:hAnsi="Calibri" w:cs="Arial"/>
+          <w:iCs/>
+          <w:szCs w:val="24"/>
+        </w:rPr>
+        <w:t>d</w:t>
+      </w:r>
+      <w:bookmarkStart w:id="0" w:name="_GoBack"/>
+      <w:bookmarkEnd w:id="0"/>
+      <w:r>
+        <w:rPr>
+          <w:rFonts w:ascii="Calibri" w:hAnsi="Calibri" w:cs="Arial"/>
+          <w:iCs/>
+          <w:szCs w:val="24"/>
+        </w:rPr>
+        <w:t xml:space="preserve"> </w:t>
+      </w:r>
+      <w:r>
+        <w:rPr>
+          <w:rFonts w:ascii="Calibri" w:hAnsi="Calibri" w:cs="Arial"/>
+          <w:iCs/>
+          <w:szCs w:val="24"/>
+        </w:rPr>
+        <w:t xml:space="preserve">a </w:t>
+      </w:r>
+      <w:r>
+        <w:rPr>
+          <w:rFonts w:ascii="Calibri" w:hAnsi="Calibri" w:cs="Arial"/>
+          <w:iCs/>
+          <w:szCs w:val="24"/>
+        </w:rPr>
+        <w:t xml:space="preserve">garbage collection issue related to highly concurrent code accessing shared memory </w:t>
+      </w:r>
+      <w:r>
+        <w:rPr>
+          <w:rFonts w:ascii="Calibri" w:hAnsi="Calibri" w:cs="Arial"/>
+          <w:b/>
+          <w:iCs/>
+          <w:szCs w:val="24"/>
+        </w:rPr>
+        <w:t>(bug/</w:t>
+      </w:r>
+      <w:r>
+        <w:rPr>
+          <w:rFonts w:ascii="Calibri" w:hAnsi="Calibri" w:cs="Arial"/>
+          <w:b/>
+          <w:iCs/>
+          <w:szCs w:val="24"/>
+        </w:rPr>
+        <w:t>low</w:t>
       </w:r>
       <w:r>
         <w:rPr>
@@ -705,23 +786,7 @@
           <w:rFonts w:ascii="Calibri" w:hAnsi="Calibri" w:cs="Arial"/>
           <w:szCs w:val="24"/>
         </w:rPr>
-        <w:t>doc/</w:t>
-      </w:r>
-      <w:proofErr w:type="spellStart"/>
-      <w:r>
-        <w:rPr>
-          <w:rFonts w:ascii="Calibri" w:hAnsi="Calibri" w:cs="Arial"/>
-          <w:szCs w:val="24"/>
-        </w:rPr>
-        <w:t>api</w:t>
-      </w:r>
-      <w:proofErr w:type="spellEnd"/>
-      <w:r>
-        <w:rPr>
-          <w:rFonts w:ascii="Calibri" w:hAnsi="Calibri" w:cs="Arial"/>
-          <w:szCs w:val="24"/>
-        </w:rPr>
-        <w:t>/ – class library documentation</w:t>
+        <w:t>doc/api/ – class library documentation</w:t>
       </w:r>
     </w:p>
     <w:p>
@@ -1156,23 +1221,7 @@
           <w:rFonts w:ascii="Calibri" w:hAnsi="Calibri" w:cs="Arial"/>
           <w:szCs w:val="24"/>
         </w:rPr>
-        <w:t>set OBJECK_LIB_PATH=C:\Documents and Settings\Administrator\</w:t>
-      </w:r>
-      <w:proofErr w:type="spellStart"/>
-      <w:r>
-        <w:rPr>
-          <w:rFonts w:ascii="Calibri" w:hAnsi="Calibri" w:cs="Arial"/>
-          <w:szCs w:val="24"/>
-        </w:rPr>
-        <w:t>objeck-lang</w:t>
-      </w:r>
-      <w:proofErr w:type="spellEnd"/>
-      <w:r>
-        <w:rPr>
-          <w:rFonts w:ascii="Calibri" w:hAnsi="Calibri" w:cs="Arial"/>
-          <w:szCs w:val="24"/>
-        </w:rPr>
-        <w:t>\bin</w:t>
+        <w:t>set OBJECK_LIB_PATH=C:\Documents and Settings\Administrator\objeck-lang\bin</w:t>
       </w:r>
     </w:p>
     <w:p>
@@ -1196,39 +1245,7 @@
           <w:rFonts w:ascii="Calibri" w:hAnsi="Calibri" w:cs="Arial"/>
           <w:szCs w:val="24"/>
         </w:rPr>
-        <w:t>set PATH=%PATH</w:t>
-      </w:r>
-      <w:proofErr w:type="gramStart"/>
-      <w:r>
-        <w:rPr>
-          <w:rFonts w:ascii="Calibri" w:hAnsi="Calibri" w:cs="Arial"/>
-          <w:szCs w:val="24"/>
-        </w:rPr>
-        <w:t>%;C:\Documents</w:t>
-      </w:r>
-      <w:proofErr w:type="gramEnd"/>
-      <w:r>
-        <w:rPr>
-          <w:rFonts w:ascii="Calibri" w:hAnsi="Calibri" w:cs="Arial"/>
-          <w:szCs w:val="24"/>
-        </w:rPr>
-        <w:t xml:space="preserve"> and Settings\Administrator\ </w:t>
-      </w:r>
-      <w:proofErr w:type="spellStart"/>
-      <w:r>
-        <w:rPr>
-          <w:rFonts w:ascii="Calibri" w:hAnsi="Calibri" w:cs="Arial"/>
-          <w:szCs w:val="24"/>
-        </w:rPr>
-        <w:t>objeck-lang</w:t>
-      </w:r>
-      <w:proofErr w:type="spellEnd"/>
-      <w:r>
-        <w:rPr>
-          <w:rFonts w:ascii="Calibri" w:hAnsi="Calibri" w:cs="Arial"/>
-          <w:szCs w:val="24"/>
-        </w:rPr>
-        <w:t>\bin</w:t>
+        <w:t>set PATH=%PATH%;C:\Documents and Settings\Administrator\ objeck-lang\bin</w:t>
       </w:r>
     </w:p>
     <w:p>
@@ -1309,85 +1326,12 @@
           <w:szCs w:val="24"/>
         </w:rPr>
       </w:pPr>
-      <w:proofErr w:type="spellStart"/>
-      <w:r>
-        <w:rPr>
-          <w:rFonts w:ascii="Calibri" w:hAnsi="Calibri" w:cs="Arial"/>
-          <w:szCs w:val="24"/>
-        </w:rPr>
-        <w:t>obc</w:t>
-      </w:r>
-      <w:proofErr w:type="spellEnd"/>
-      <w:r>
-        <w:rPr>
-          <w:rFonts w:ascii="Calibri" w:hAnsi="Calibri" w:cs="Arial"/>
-          <w:szCs w:val="24"/>
-        </w:rPr>
-        <w:t xml:space="preserve"> -</w:t>
-      </w:r>
-      <w:proofErr w:type="spellStart"/>
-      <w:r>
-        <w:rPr>
-          <w:rFonts w:ascii="Calibri" w:hAnsi="Calibri" w:cs="Arial"/>
-          <w:szCs w:val="24"/>
-        </w:rPr>
-        <w:t>src</w:t>
-      </w:r>
-      <w:proofErr w:type="spellEnd"/>
-      <w:r>
-        <w:rPr>
-          <w:rFonts w:ascii="Calibri" w:hAnsi="Calibri" w:cs="Arial"/>
-          <w:szCs w:val="24"/>
-        </w:rPr>
-        <w:t xml:space="preserve"> ..\examples\</w:t>
-      </w:r>
-      <w:proofErr w:type="spellStart"/>
-      <w:r>
-        <w:rPr>
-          <w:rFonts w:ascii="Calibri" w:hAnsi="Calibri" w:cs="Arial"/>
-          <w:szCs w:val="24"/>
-        </w:rPr>
-        <w:t>hello.obs</w:t>
-      </w:r>
-      <w:proofErr w:type="spellEnd"/>
-      <w:r>
-        <w:rPr>
-          <w:rFonts w:ascii="Calibri" w:hAnsi="Calibri" w:cs="Arial"/>
-          <w:szCs w:val="24"/>
-        </w:rPr>
-        <w:t xml:space="preserve"> -</w:t>
-      </w:r>
-      <w:proofErr w:type="spellStart"/>
-      <w:r>
-        <w:rPr>
-          <w:rFonts w:ascii="Calibri" w:hAnsi="Calibri" w:cs="Arial"/>
-          <w:szCs w:val="24"/>
-        </w:rPr>
-        <w:t>dest</w:t>
-      </w:r>
-      <w:proofErr w:type="spellEnd"/>
-      <w:r>
-        <w:rPr>
-          <w:rFonts w:ascii="Calibri" w:hAnsi="Calibri" w:cs="Arial"/>
-          <w:szCs w:val="24"/>
-        </w:rPr>
-        <w:t xml:space="preserve"> </w:t>
-      </w:r>
-      <w:proofErr w:type="spellStart"/>
-      <w:r>
-        <w:rPr>
-          <w:rFonts w:ascii="Calibri" w:hAnsi="Calibri" w:cs="Arial"/>
-          <w:szCs w:val="24"/>
-        </w:rPr>
-        <w:t>hello.obe</w:t>
-      </w:r>
-      <w:proofErr w:type="spellEnd"/>
-      <w:r>
-        <w:rPr>
-          <w:rFonts w:ascii="Calibri" w:hAnsi="Calibri" w:cs="Arial"/>
-          <w:szCs w:val="24"/>
-        </w:rPr>
-        <w:t xml:space="preserve"> </w:t>
+      <w:r>
+        <w:rPr>
+          <w:rFonts w:ascii="Calibri" w:hAnsi="Calibri" w:cs="Arial"/>
+          <w:szCs w:val="24"/>
+        </w:rPr>
+        <w:t xml:space="preserve">obc -src ..\examples\hello.obs -dest hello.obe </w:t>
       </w:r>
     </w:p>
     <w:p>
@@ -1462,37 +1406,12 @@
           <w:szCs w:val="24"/>
         </w:rPr>
       </w:pPr>
-      <w:proofErr w:type="spellStart"/>
-      <w:r>
-        <w:rPr>
-          <w:rFonts w:ascii="Calibri" w:hAnsi="Calibri" w:cs="Arial"/>
-          <w:szCs w:val="24"/>
-        </w:rPr>
-        <w:t>obc</w:t>
-      </w:r>
-      <w:proofErr w:type="spellEnd"/>
-      <w:r>
-        <w:rPr>
-          <w:rFonts w:ascii="Calibri" w:hAnsi="Calibri" w:cs="Arial"/>
-          <w:szCs w:val="24"/>
-        </w:rPr>
-        <w:t xml:space="preserve"> -</w:t>
-      </w:r>
-      <w:proofErr w:type="spellStart"/>
-      <w:r>
-        <w:rPr>
-          <w:rFonts w:ascii="Calibri" w:hAnsi="Calibri" w:cs="Arial"/>
-          <w:szCs w:val="24"/>
-        </w:rPr>
-        <w:t>src</w:t>
-      </w:r>
-      <w:proofErr w:type="spellEnd"/>
-      <w:r>
-        <w:rPr>
-          <w:rFonts w:ascii="Calibri" w:hAnsi="Calibri" w:cs="Arial"/>
-          <w:szCs w:val="24"/>
-        </w:rPr>
-        <w:t xml:space="preserve"> </w:t>
+      <w:r>
+        <w:rPr>
+          <w:rFonts w:ascii="Calibri" w:hAnsi="Calibri" w:cs="Arial"/>
+          <w:szCs w:val="24"/>
+        </w:rPr>
+        <w:t xml:space="preserve">obc -src </w:t>
       </w:r>
       <w:r>
         <w:rPr>
@@ -1506,33 +1425,8 @@
           <w:rFonts w:ascii="Calibri" w:hAnsi="Calibri" w:cs="Arial"/>
           <w:szCs w:val="24"/>
         </w:rPr>
-        <w:t>C:\Program Files\Objeck\</w:t>
-      </w:r>
-      <w:proofErr w:type="spellStart"/>
-      <w:r>
-        <w:rPr>
-          <w:rFonts w:ascii="Calibri" w:hAnsi="Calibri" w:cs="Arial"/>
-          <w:szCs w:val="24"/>
-        </w:rPr>
-        <w:t>objeck-lang</w:t>
-      </w:r>
-      <w:proofErr w:type="spellEnd"/>
-      <w:r>
-        <w:rPr>
-          <w:rFonts w:ascii="Calibri" w:hAnsi="Calibri" w:cs="Arial"/>
-          <w:szCs w:val="24"/>
-        </w:rPr>
-        <w:t>\examples\</w:t>
-      </w:r>
-      <w:proofErr w:type="spellStart"/>
-      <w:r>
-        <w:rPr>
-          <w:rFonts w:ascii="Calibri" w:hAnsi="Calibri" w:cs="Arial"/>
-          <w:szCs w:val="24"/>
-        </w:rPr>
-        <w:t>encrypt.obs</w:t>
-      </w:r>
-      <w:proofErr w:type="spellEnd"/>
+        <w:t>C:\Program Files\Objeck\objeck-lang\examples\encrypt.obs</w:t>
+      </w:r>
       <w:r>
         <w:rPr>
           <w:rFonts w:ascii="Calibri" w:hAnsi="Calibri" w:cs="Arial"/>
@@ -1545,49 +1439,8 @@
           <w:rFonts w:ascii="Calibri" w:hAnsi="Calibri" w:cs="Arial"/>
           <w:szCs w:val="24"/>
         </w:rPr>
-        <w:t xml:space="preserve"> -lib </w:t>
-      </w:r>
-      <w:proofErr w:type="spellStart"/>
-      <w:r>
-        <w:rPr>
-          <w:rFonts w:ascii="Calibri" w:hAnsi="Calibri" w:cs="Arial"/>
-          <w:szCs w:val="24"/>
-        </w:rPr>
-        <w:t>encrypt.obl</w:t>
-      </w:r>
-      <w:proofErr w:type="spellEnd"/>
-      <w:r>
-        <w:rPr>
-          <w:rFonts w:ascii="Calibri" w:hAnsi="Calibri" w:cs="Arial"/>
-          <w:szCs w:val="24"/>
-        </w:rPr>
-        <w:t xml:space="preserve"> -</w:t>
-      </w:r>
-      <w:proofErr w:type="spellStart"/>
-      <w:r>
-        <w:rPr>
-          <w:rFonts w:ascii="Calibri" w:hAnsi="Calibri" w:cs="Arial"/>
-          <w:szCs w:val="24"/>
-        </w:rPr>
-        <w:t>dest</w:t>
-      </w:r>
-      <w:proofErr w:type="spellEnd"/>
-      <w:r>
-        <w:rPr>
-          <w:rFonts w:ascii="Calibri" w:hAnsi="Calibri" w:cs="Arial"/>
-          <w:szCs w:val="24"/>
-        </w:rPr>
-        <w:t xml:space="preserve"> </w:t>
-      </w:r>
-      <w:proofErr w:type="spellStart"/>
-      <w:r>
-        <w:rPr>
-          <w:rFonts w:ascii="Calibri" w:hAnsi="Calibri" w:cs="Arial"/>
-          <w:szCs w:val="24"/>
-        </w:rPr>
-        <w:t>hello.obe</w:t>
-      </w:r>
-      <w:proofErr w:type="spellEnd"/>
+        <w:t xml:space="preserve"> -lib encrypt.obl -dest hello.obe</w:t>
+      </w:r>
     </w:p>
     <w:p>
       <w:pPr>
@@ -1615,32 +1468,8 @@
           <w:szCs w:val="24"/>
         </w:rPr>
         <w:tab/>
-      </w:r>
-      <w:proofErr w:type="spellStart"/>
-      <w:r>
-        <w:rPr>
-          <w:rFonts w:ascii="Calibri" w:hAnsi="Calibri" w:cs="Arial"/>
-          <w:szCs w:val="24"/>
-        </w:rPr>
-        <w:t>obr</w:t>
-      </w:r>
-      <w:proofErr w:type="spellEnd"/>
-      <w:r>
-        <w:rPr>
-          <w:rFonts w:ascii="Calibri" w:hAnsi="Calibri" w:cs="Arial"/>
-          <w:szCs w:val="24"/>
-        </w:rPr>
-        <w:t xml:space="preserve"> </w:t>
-      </w:r>
-      <w:proofErr w:type="spellStart"/>
-      <w:r>
-        <w:rPr>
-          <w:rFonts w:ascii="Calibri" w:hAnsi="Calibri" w:cs="Arial"/>
-          <w:szCs w:val="24"/>
-        </w:rPr>
-        <w:t>hello.obe</w:t>
-      </w:r>
-      <w:proofErr w:type="spellEnd"/>
+        <w:t>obr hello.obe</w:t>
+      </w:r>
     </w:p>
     <w:p>
       <w:pPr>
@@ -1729,98 +1558,8 @@
           <w:szCs w:val="24"/>
         </w:rPr>
         <w:tab/>
-      </w:r>
-      <w:proofErr w:type="spellStart"/>
-      <w:r>
-        <w:rPr>
-          <w:rFonts w:ascii="Calibri" w:hAnsi="Calibri" w:cs="Arial"/>
-          <w:szCs w:val="24"/>
-        </w:rPr>
-        <w:t>obc</w:t>
-      </w:r>
-      <w:proofErr w:type="spellEnd"/>
-      <w:r>
-        <w:rPr>
-          <w:rFonts w:ascii="Calibri" w:hAnsi="Calibri" w:cs="Arial"/>
-          <w:szCs w:val="24"/>
-        </w:rPr>
-        <w:t xml:space="preserve"> -</w:t>
-      </w:r>
-      <w:proofErr w:type="spellStart"/>
-      <w:r>
-        <w:rPr>
-          <w:rFonts w:ascii="Calibri" w:hAnsi="Calibri" w:cs="Arial"/>
-          <w:szCs w:val="24"/>
-        </w:rPr>
-        <w:t>src</w:t>
-      </w:r>
-      <w:proofErr w:type="spellEnd"/>
-      <w:r>
-        <w:rPr>
-          <w:rFonts w:ascii="Calibri" w:hAnsi="Calibri" w:cs="Arial"/>
-          <w:szCs w:val="24"/>
-        </w:rPr>
-        <w:t xml:space="preserve"> ..\examples\</w:t>
-      </w:r>
-      <w:proofErr w:type="spellStart"/>
-      <w:r>
-        <w:rPr>
-          <w:rFonts w:ascii="Calibri" w:hAnsi="Calibri" w:cs="Arial"/>
-          <w:szCs w:val="24"/>
-        </w:rPr>
-        <w:t>xml_path.obs</w:t>
-      </w:r>
-      <w:proofErr w:type="spellEnd"/>
-      <w:r>
-        <w:rPr>
-          <w:rFonts w:ascii="Calibri" w:hAnsi="Calibri" w:cs="Arial"/>
-          <w:szCs w:val="24"/>
-        </w:rPr>
-        <w:t xml:space="preserve"> -lib </w:t>
-      </w:r>
-      <w:proofErr w:type="spellStart"/>
-      <w:proofErr w:type="gramStart"/>
-      <w:r>
-        <w:rPr>
-          <w:rFonts w:ascii="Calibri" w:hAnsi="Calibri" w:cs="Arial"/>
-          <w:szCs w:val="24"/>
-        </w:rPr>
-        <w:t>collect.obl,xml.obl</w:t>
-      </w:r>
-      <w:proofErr w:type="spellEnd"/>
-      <w:proofErr w:type="gramEnd"/>
-      <w:r>
-        <w:rPr>
-          <w:rFonts w:ascii="Calibri" w:hAnsi="Calibri" w:cs="Arial"/>
-          <w:szCs w:val="24"/>
-        </w:rPr>
-        <w:t xml:space="preserve"> -</w:t>
-      </w:r>
-      <w:proofErr w:type="spellStart"/>
-      <w:r>
-        <w:rPr>
-          <w:rFonts w:ascii="Calibri" w:hAnsi="Calibri" w:cs="Arial"/>
-          <w:szCs w:val="24"/>
-        </w:rPr>
-        <w:t>dest</w:t>
-      </w:r>
-      <w:proofErr w:type="spellEnd"/>
-      <w:r>
-        <w:rPr>
-          <w:rFonts w:ascii="Calibri" w:hAnsi="Calibri" w:cs="Arial"/>
-          <w:szCs w:val="24"/>
-        </w:rPr>
-        <w:t xml:space="preserve"> </w:t>
-      </w:r>
-      <w:proofErr w:type="spellStart"/>
-      <w:r>
-        <w:rPr>
-          <w:rFonts w:ascii="Calibri" w:hAnsi="Calibri" w:cs="Arial"/>
-          <w:szCs w:val="24"/>
-        </w:rPr>
-        <w:t>xml_path.obe</w:t>
-      </w:r>
-      <w:proofErr w:type="spellEnd"/>
+        <w:t>obc -src ..\examples\xml_path.obs -lib collect.obl,xml.obl -dest xml_path.obe</w:t>
+      </w:r>
     </w:p>
     <w:p>
       <w:pPr>
@@ -1848,38 +1587,7 @@
           <w:szCs w:val="24"/>
         </w:rPr>
         <w:tab/>
-      </w:r>
-      <w:proofErr w:type="spellStart"/>
-      <w:r>
-        <w:rPr>
-          <w:rFonts w:ascii="Calibri" w:hAnsi="Calibri" w:cs="Arial"/>
-          <w:szCs w:val="24"/>
-        </w:rPr>
-        <w:t>obr</w:t>
-      </w:r>
-      <w:proofErr w:type="spellEnd"/>
-      <w:r>
-        <w:rPr>
-          <w:rFonts w:ascii="Calibri" w:hAnsi="Calibri" w:cs="Arial"/>
-          <w:szCs w:val="24"/>
-        </w:rPr>
-        <w:t xml:space="preserve"> </w:t>
-      </w:r>
-      <w:proofErr w:type="spellStart"/>
-      <w:r>
-        <w:rPr>
-          <w:rFonts w:ascii="Calibri" w:hAnsi="Calibri" w:cs="Arial"/>
-          <w:szCs w:val="24"/>
-        </w:rPr>
-        <w:t>xml.obe</w:t>
-      </w:r>
-      <w:proofErr w:type="spellEnd"/>
-      <w:r>
-        <w:rPr>
-          <w:rFonts w:ascii="Calibri" w:hAnsi="Calibri" w:cs="Arial"/>
-          <w:szCs w:val="24"/>
-        </w:rPr>
-        <w:t xml:space="preserve"> </w:t>
+        <w:t xml:space="preserve">obr xml.obe </w:t>
       </w:r>
     </w:p>
     <w:p>
@@ -1947,23 +1655,7 @@
           <w:rFonts w:ascii="Calibri" w:hAnsi="Calibri" w:cs="Arial"/>
           <w:szCs w:val="24"/>
         </w:rPr>
-        <w:t xml:space="preserve">in order to use encryption APIs as well as </w:t>
-      </w:r>
-      <w:proofErr w:type="spellStart"/>
-      <w:r>
-        <w:rPr>
-          <w:rFonts w:ascii="Calibri" w:hAnsi="Calibri" w:cs="Arial"/>
-          <w:szCs w:val="24"/>
-        </w:rPr>
-        <w:t>iODBC</w:t>
-      </w:r>
-      <w:proofErr w:type="spellEnd"/>
-      <w:r>
-        <w:rPr>
-          <w:rFonts w:ascii="Calibri" w:hAnsi="Calibri" w:cs="Arial"/>
-          <w:szCs w:val="24"/>
-        </w:rPr>
-        <w:t xml:space="preserve"> to enable database support. </w:t>
+        <w:t xml:space="preserve">in order to use encryption APIs as well as iODBC to enable database support. </w:t>
       </w:r>
       <w:r>
         <w:rPr>
@@ -2146,31 +1838,13 @@
           <w:szCs w:val="24"/>
         </w:rPr>
       </w:pPr>
-      <w:proofErr w:type="spellStart"/>
-      <w:r>
-        <w:rPr>
-          <w:rFonts w:ascii="Calibri" w:hAnsi="Calibri" w:cs="Arial"/>
-          <w:szCs w:val="24"/>
-        </w:rPr>
-        <w:t>mkdir</w:t>
-      </w:r>
-      <w:proofErr w:type="spellEnd"/>
-      <w:r>
-        <w:rPr>
-          <w:rFonts w:ascii="Calibri" w:hAnsi="Calibri" w:cs="Arial"/>
-          <w:szCs w:val="24"/>
-        </w:rPr>
-        <w:t xml:space="preserve"> </w:t>
-      </w:r>
-      <w:proofErr w:type="spellStart"/>
-      <w:r>
-        <w:rPr>
-          <w:rFonts w:ascii="Calibri" w:hAnsi="Calibri" w:cs="Arial"/>
-          <w:szCs w:val="24"/>
-        </w:rPr>
-        <w:t>objeck</w:t>
-      </w:r>
-      <w:proofErr w:type="spellEnd"/>
+      <w:r>
+        <w:rPr>
+          <w:rFonts w:ascii="Calibri" w:hAnsi="Calibri" w:cs="Arial"/>
+          <w:szCs w:val="24"/>
+        </w:rPr>
+        <w:t>mkdir objeck</w:t>
+      </w:r>
     </w:p>
     <w:p>
       <w:pPr>
@@ -2189,17 +1863,8 @@
           <w:rFonts w:ascii="Calibri" w:hAnsi="Calibri" w:cs="Arial"/>
           <w:szCs w:val="24"/>
         </w:rPr>
-        <w:t xml:space="preserve">cd </w:t>
-      </w:r>
-      <w:proofErr w:type="spellStart"/>
-      <w:r>
-        <w:rPr>
-          <w:rFonts w:ascii="Calibri" w:hAnsi="Calibri" w:cs="Arial"/>
-          <w:szCs w:val="24"/>
-        </w:rPr>
-        <w:t>objeck</w:t>
-      </w:r>
-      <w:proofErr w:type="spellEnd"/>
+        <w:t>cd objeck</w:t>
+      </w:r>
     </w:p>
     <w:p>
       <w:pPr>
@@ -2213,31 +1878,13 @@
           <w:szCs w:val="24"/>
         </w:rPr>
       </w:pPr>
-      <w:proofErr w:type="spellStart"/>
-      <w:r>
-        <w:rPr>
-          <w:rFonts w:ascii="Calibri" w:hAnsi="Calibri" w:cs="Arial"/>
-          <w:szCs w:val="24"/>
-        </w:rPr>
-        <w:t>git</w:t>
-      </w:r>
-      <w:proofErr w:type="spellEnd"/>
-      <w:r>
-        <w:rPr>
-          <w:rFonts w:ascii="Calibri" w:hAnsi="Calibri" w:cs="Arial"/>
-          <w:szCs w:val="24"/>
-        </w:rPr>
-        <w:t xml:space="preserve"> </w:t>
-      </w:r>
-      <w:proofErr w:type="spellStart"/>
-      <w:r>
-        <w:rPr>
-          <w:rFonts w:ascii="Calibri" w:hAnsi="Calibri" w:cs="Arial"/>
-          <w:szCs w:val="24"/>
-        </w:rPr>
-        <w:t>init</w:t>
-      </w:r>
-      <w:proofErr w:type="spellEnd"/>
+      <w:r>
+        <w:rPr>
+          <w:rFonts w:ascii="Calibri" w:hAnsi="Calibri" w:cs="Arial"/>
+          <w:szCs w:val="24"/>
+        </w:rPr>
+        <w:t>git init</w:t>
+      </w:r>
     </w:p>
     <w:p>
       <w:pPr>
@@ -2251,21 +1898,12 @@
           <w:szCs w:val="24"/>
         </w:rPr>
       </w:pPr>
-      <w:proofErr w:type="spellStart"/>
-      <w:r>
-        <w:rPr>
-          <w:rFonts w:ascii="Calibri" w:hAnsi="Calibri" w:cs="Arial"/>
-          <w:szCs w:val="24"/>
-        </w:rPr>
-        <w:t>git</w:t>
-      </w:r>
-      <w:proofErr w:type="spellEnd"/>
-      <w:r>
-        <w:rPr>
-          <w:rFonts w:ascii="Calibri" w:hAnsi="Calibri" w:cs="Arial"/>
-          <w:szCs w:val="24"/>
-        </w:rPr>
-        <w:t xml:space="preserve"> clone https://github.com/objeck/objeck-lang.git</w:t>
+      <w:r>
+        <w:rPr>
+          <w:rFonts w:ascii="Calibri" w:hAnsi="Calibri" w:cs="Arial"/>
+          <w:szCs w:val="24"/>
+        </w:rPr>
+        <w:t>git clone https://github.com/objeck/objeck-lang.git</w:t>
       </w:r>
     </w:p>
     <w:p>
@@ -2373,23 +2011,7 @@
           <w:rFonts w:ascii="Calibri" w:hAnsi="Calibri" w:cs="Arial"/>
           <w:szCs w:val="24"/>
         </w:rPr>
-        <w:t xml:space="preserve">Some </w:t>
-      </w:r>
-      <w:proofErr w:type="spellStart"/>
-      <w:r>
-        <w:rPr>
-          <w:rFonts w:ascii="Calibri" w:hAnsi="Calibri" w:cs="Arial"/>
-          <w:szCs w:val="24"/>
-        </w:rPr>
-        <w:t>Redhat</w:t>
-      </w:r>
-      <w:proofErr w:type="spellEnd"/>
-      <w:r>
-        <w:rPr>
-          <w:rFonts w:ascii="Calibri" w:hAnsi="Calibri" w:cs="Arial"/>
-          <w:szCs w:val="24"/>
-        </w:rPr>
-        <w:t xml:space="preserve"> based</w:t>
+        <w:t>Some Redhat based</w:t>
       </w:r>
       <w:r>
         <w:rPr>

</xml_diff>

<commit_message>
code clean up for release
</commit_message>
<xml_diff>
--- a/docs/readme.docx
+++ b/docs/readme.docx
@@ -413,8 +413,6 @@
         </w:rPr>
         <w:t>Faster VM startup</w:t>
       </w:r>
-      <w:bookmarkStart w:id="0" w:name="_GoBack"/>
-      <w:bookmarkEnd w:id="0"/>
     </w:p>
     <w:p>
       <w:pPr>
@@ -780,6 +778,8 @@
         </w:rPr>
         <w:t>doc/syntax – files to enable syntax highlighting for supported editors</w:t>
       </w:r>
+      <w:bookmarkStart w:id="0" w:name="_GoBack"/>
+      <w:bookmarkEnd w:id="0"/>
     </w:p>
     <w:p>
       <w:pPr>
@@ -1823,6 +1823,7 @@
           <w:rFonts w:ascii="Calibri" w:hAnsi="Calibri" w:cs="Arial"/>
           <w:szCs w:val="24"/>
         </w:rPr>
+        <w:lastRenderedPageBreak/>
         <w:t>2.</w:t>
       </w:r>
       <w:r>
@@ -4234,6 +4235,119 @@
       <w:lvlJc w:val="left"/>
       <w:pPr>
         <w:ind w:left="6480" w:hanging="360"/>
+      </w:pPr>
+      <w:rPr>
+        <w:rFonts w:ascii="Wingdings" w:hAnsi="Wingdings" w:hint="default"/>
+      </w:rPr>
+    </w:lvl>
+  </w:abstractNum>
+  <w:abstractNum w:abstractNumId="17" w15:restartNumberingAfterBreak="0">
+    <w:nsid w:val="7B5547F6"/>
+    <w:multiLevelType w:val="hybridMultilevel"/>
+    <w:tmpl w:val="B3CACDCC"/>
+    <w:lvl w:ilvl="0" w:tplc="04090001">
+      <w:start w:val="1"/>
+      <w:numFmt w:val="bullet"/>
+      <w:lvlText w:val=""/>
+      <w:lvlJc w:val="left"/>
+      <w:pPr>
+        <w:ind w:left="1440" w:hanging="360"/>
+      </w:pPr>
+      <w:rPr>
+        <w:rFonts w:ascii="Symbol" w:hAnsi="Symbol" w:hint="default"/>
+      </w:rPr>
+    </w:lvl>
+    <w:lvl w:ilvl="1" w:tplc="04090003" w:tentative="1">
+      <w:start w:val="1"/>
+      <w:numFmt w:val="bullet"/>
+      <w:lvlText w:val="o"/>
+      <w:lvlJc w:val="left"/>
+      <w:pPr>
+        <w:ind w:left="2160" w:hanging="360"/>
+      </w:pPr>
+      <w:rPr>
+        <w:rFonts w:ascii="Courier New" w:hAnsi="Courier New" w:cs="Courier New" w:hint="default"/>
+      </w:rPr>
+    </w:lvl>
+    <w:lvl w:ilvl="2" w:tplc="04090005" w:tentative="1">
+      <w:start w:val="1"/>
+      <w:numFmt w:val="bullet"/>
+      <w:lvlText w:val=""/>
+      <w:lvlJc w:val="left"/>
+      <w:pPr>
+        <w:ind w:left="2880" w:hanging="360"/>
+      </w:pPr>
+      <w:rPr>
+        <w:rFonts w:ascii="Wingdings" w:hAnsi="Wingdings" w:hint="default"/>
+      </w:rPr>
+    </w:lvl>
+    <w:lvl w:ilvl="3" w:tplc="04090001" w:tentative="1">
+      <w:start w:val="1"/>
+      <w:numFmt w:val="bullet"/>
+      <w:lvlText w:val=""/>
+      <w:lvlJc w:val="left"/>
+      <w:pPr>
+        <w:ind w:left="3600" w:hanging="360"/>
+      </w:pPr>
+      <w:rPr>
+        <w:rFonts w:ascii="Symbol" w:hAnsi="Symbol" w:hint="default"/>
+      </w:rPr>
+    </w:lvl>
+    <w:lvl w:ilvl="4" w:tplc="04090003" w:tentative="1">
+      <w:start w:val="1"/>
+      <w:numFmt w:val="bullet"/>
+      <w:lvlText w:val="o"/>
+      <w:lvlJc w:val="left"/>
+      <w:pPr>
+        <w:ind w:left="4320" w:hanging="360"/>
+      </w:pPr>
+      <w:rPr>
+        <w:rFonts w:ascii="Courier New" w:hAnsi="Courier New" w:cs="Courier New" w:hint="default"/>
+      </w:rPr>
+    </w:lvl>
+    <w:lvl w:ilvl="5" w:tplc="04090005" w:tentative="1">
+      <w:start w:val="1"/>
+      <w:numFmt w:val="bullet"/>
+      <w:lvlText w:val=""/>
+      <w:lvlJc w:val="left"/>
+      <w:pPr>
+        <w:ind w:left="5040" w:hanging="360"/>
+      </w:pPr>
+      <w:rPr>
+        <w:rFonts w:ascii="Wingdings" w:hAnsi="Wingdings" w:hint="default"/>
+      </w:rPr>
+    </w:lvl>
+    <w:lvl w:ilvl="6" w:tplc="04090001" w:tentative="1">
+      <w:start w:val="1"/>
+      <w:numFmt w:val="bullet"/>
+      <w:lvlText w:val=""/>
+      <w:lvlJc w:val="left"/>
+      <w:pPr>
+        <w:ind w:left="5760" w:hanging="360"/>
+      </w:pPr>
+      <w:rPr>
+        <w:rFonts w:ascii="Symbol" w:hAnsi="Symbol" w:hint="default"/>
+      </w:rPr>
+    </w:lvl>
+    <w:lvl w:ilvl="7" w:tplc="04090003" w:tentative="1">
+      <w:start w:val="1"/>
+      <w:numFmt w:val="bullet"/>
+      <w:lvlText w:val="o"/>
+      <w:lvlJc w:val="left"/>
+      <w:pPr>
+        <w:ind w:left="6480" w:hanging="360"/>
+      </w:pPr>
+      <w:rPr>
+        <w:rFonts w:ascii="Courier New" w:hAnsi="Courier New" w:cs="Courier New" w:hint="default"/>
+      </w:rPr>
+    </w:lvl>
+    <w:lvl w:ilvl="8" w:tplc="04090005" w:tentative="1">
+      <w:start w:val="1"/>
+      <w:numFmt w:val="bullet"/>
+      <w:lvlText w:val=""/>
+      <w:lvlJc w:val="left"/>
+      <w:pPr>
+        <w:ind w:left="7200" w:hanging="360"/>
       </w:pPr>
       <w:rPr>
         <w:rFonts w:ascii="Wingdings" w:hAnsi="Wingdings" w:hint="default"/>
@@ -4350,6 +4464,9 @@
   </w:num>
   <w:num w:numId="19">
     <w:abstractNumId w:val="7"/>
+  </w:num>
+  <w:num w:numId="20">
+    <w:abstractNumId w:val="17"/>
   </w:num>
 </w:numbering>
 </file>

</xml_diff>

<commit_message>
making tweaks for macos
</commit_message>
<xml_diff>
--- a/docs/readme.docx
+++ b/docs/readme.docx
@@ -31,15 +31,7 @@
         <w:rPr>
           <w:sz w:val="20"/>
         </w:rPr>
-        <w:t>v4.1.0; November 5</w:t>
-      </w:r>
-      <w:bookmarkStart w:id="0" w:name="_GoBack"/>
-      <w:bookmarkEnd w:id="0"/>
-      <w:r>
-        <w:rPr>
-          <w:sz w:val="20"/>
-        </w:rPr>
-        <w:t>, 2018</w:t>
+        <w:t>v4.1.0; November 5, 2018</w:t>
       </w:r>
     </w:p>
     <w:p>
@@ -288,15 +280,7 @@
           <w:iCs/>
           <w:szCs w:val="24"/>
         </w:rPr>
-        <w:t>Sublime</w:t>
-      </w:r>
-      <w:r>
-        <w:rPr>
-          <w:rFonts w:ascii="Calibri" w:hAnsi="Calibri" w:cs="Arial"/>
-          <w:iCs/>
-          <w:szCs w:val="24"/>
-        </w:rPr>
-        <w:t xml:space="preserve"> Text 3 support for syntax highlighting and building code</w:t>
+        <w:t>Sublime Text 3 support for syntax highlighting and building code</w:t>
       </w:r>
     </w:p>
     <w:p>
@@ -491,25 +475,7 @@
           <w:iCs/>
           <w:szCs w:val="24"/>
         </w:rPr>
-        <w:t xml:space="preserve">Fixed default parameter method </w:t>
-      </w:r>
-      <w:proofErr w:type="spellStart"/>
-      <w:r>
-        <w:rPr>
-          <w:rFonts w:ascii="Calibri" w:hAnsi="Calibri" w:cs="Arial"/>
-          <w:iCs/>
-          <w:szCs w:val="24"/>
-        </w:rPr>
-        <w:t>inlining</w:t>
-      </w:r>
-      <w:proofErr w:type="spellEnd"/>
-      <w:r>
-        <w:rPr>
-          <w:rFonts w:ascii="Calibri" w:hAnsi="Calibri" w:cs="Arial"/>
-          <w:iCs/>
-          <w:szCs w:val="24"/>
-        </w:rPr>
-        <w:t xml:space="preserve"> bug that caused VM crashes</w:t>
+        <w:t>Fixed default parameter method inlining bug that caused VM crashes</w:t>
       </w:r>
     </w:p>
     <w:p>
@@ -644,14 +610,7 @@
           <w:rFonts w:ascii="Calibri" w:hAnsi="Calibri" w:cs="Arial"/>
           <w:szCs w:val="24"/>
         </w:rPr>
-        <w:t>bin/ – compiler, debu</w:t>
-      </w:r>
-      <w:r>
-        <w:rPr>
-          <w:rFonts w:ascii="Calibri" w:hAnsi="Calibri" w:cs="Arial"/>
-          <w:szCs w:val="24"/>
-        </w:rPr>
-        <w:t xml:space="preserve">gger and VM </w:t>
+        <w:t xml:space="preserve">bin/ – compiler, debugger and VM </w:t>
       </w:r>
     </w:p>
     <w:p>
@@ -685,23 +644,7 @@
           <w:rFonts w:ascii="Calibri" w:hAnsi="Calibri" w:cs="Arial"/>
           <w:szCs w:val="24"/>
         </w:rPr>
-        <w:t>doc/</w:t>
-      </w:r>
-      <w:proofErr w:type="spellStart"/>
-      <w:r>
-        <w:rPr>
-          <w:rFonts w:ascii="Calibri" w:hAnsi="Calibri" w:cs="Arial"/>
-          <w:szCs w:val="24"/>
-        </w:rPr>
-        <w:t>api</w:t>
-      </w:r>
-      <w:proofErr w:type="spellEnd"/>
-      <w:r>
-        <w:rPr>
-          <w:rFonts w:ascii="Calibri" w:hAnsi="Calibri" w:cs="Arial"/>
-          <w:szCs w:val="24"/>
-        </w:rPr>
-        <w:t>/ – class library documentation</w:t>
+        <w:t>doc/api/ – class library documentation</w:t>
       </w:r>
     </w:p>
     <w:p>
@@ -752,14 +695,7 @@
           <w:rFonts w:ascii="Calibri" w:hAnsi="Calibri" w:cs="Arial"/>
           <w:szCs w:val="24"/>
         </w:rPr>
-        <w:t xml:space="preserve">examples/doc – source code for self-documentation </w:t>
-      </w:r>
-      <w:r>
-        <w:rPr>
-          <w:rFonts w:ascii="Calibri" w:hAnsi="Calibri" w:cs="Arial"/>
-          <w:szCs w:val="24"/>
-        </w:rPr>
-        <w:t>system</w:t>
+        <w:t>examples/doc – source code for self-documentation system</w:t>
       </w:r>
     </w:p>
     <w:p>
@@ -827,23 +763,7 @@
           <w:rFonts w:ascii="Calibri" w:hAnsi="Calibri" w:cs="Arial"/>
           <w:szCs w:val="24"/>
         </w:rPr>
-        <w:t>lib/</w:t>
-      </w:r>
-      <w:proofErr w:type="spellStart"/>
-      <w:r>
-        <w:rPr>
-          <w:rFonts w:ascii="Calibri" w:hAnsi="Calibri" w:cs="Arial"/>
-          <w:szCs w:val="24"/>
-        </w:rPr>
-        <w:t>sdl</w:t>
-      </w:r>
-      <w:proofErr w:type="spellEnd"/>
-      <w:r>
-        <w:rPr>
-          <w:rFonts w:ascii="Calibri" w:hAnsi="Calibri" w:cs="Arial"/>
-          <w:szCs w:val="24"/>
-        </w:rPr>
-        <w:t>/ – host SDL shared libraries</w:t>
+        <w:t>lib/sdl/ – host SDL shared libraries</w:t>
       </w:r>
     </w:p>
     <w:p>
@@ -893,21 +813,12 @@
           <w:szCs w:val="24"/>
         </w:rPr>
       </w:pPr>
-      <w:proofErr w:type="gramStart"/>
-      <w:r>
-        <w:rPr>
-          <w:rFonts w:ascii="Calibri" w:hAnsi="Calibri" w:cs="Arial"/>
-          <w:szCs w:val="24"/>
-        </w:rPr>
-        <w:t>In order to</w:t>
-      </w:r>
-      <w:proofErr w:type="gramEnd"/>
-      <w:r>
-        <w:rPr>
-          <w:rFonts w:ascii="Calibri" w:hAnsi="Calibri" w:cs="Arial"/>
-          <w:szCs w:val="24"/>
-        </w:rPr>
-        <w:t xml:space="preserve"> compile programs outside of the “bin” directory the “OBJECK_LIB_PATH” environment variable must be set. When this variable is set all library files must be in the directory specified. </w:t>
+      <w:r>
+        <w:rPr>
+          <w:rFonts w:ascii="Calibri" w:hAnsi="Calibri" w:cs="Arial"/>
+          <w:szCs w:val="24"/>
+        </w:rPr>
+        <w:t xml:space="preserve">In order to compile programs outside of the “bin” directory the “OBJECK_LIB_PATH” environment variable must be set. When this variable is set all library files must be in the directory specified. </w:t>
       </w:r>
     </w:p>
     <w:p>
@@ -962,30 +873,7 @@
           <w:rFonts w:ascii="Calibri" w:hAnsi="Calibri" w:cs="Arial"/>
           <w:szCs w:val="24"/>
         </w:rPr>
-        <w:t>If the Windows installer is used these variables will be a</w:t>
-      </w:r>
-      <w:r>
-        <w:rPr>
-          <w:rFonts w:ascii="Calibri" w:hAnsi="Calibri" w:cs="Arial"/>
-          <w:szCs w:val="24"/>
-        </w:rPr>
-        <w:t xml:space="preserve">utomatically set after the system is restarted. For Debian and </w:t>
-      </w:r>
-      <w:proofErr w:type="gramStart"/>
-      <w:r>
-        <w:rPr>
-          <w:rFonts w:ascii="Calibri" w:hAnsi="Calibri" w:cs="Arial"/>
-          <w:szCs w:val="24"/>
-        </w:rPr>
-        <w:t>Ubuntu</w:t>
-      </w:r>
-      <w:proofErr w:type="gramEnd"/>
-      <w:r>
-        <w:rPr>
-          <w:rFonts w:ascii="Calibri" w:hAnsi="Calibri" w:cs="Arial"/>
-          <w:szCs w:val="24"/>
-        </w:rPr>
-        <w:t xml:space="preserve"> the location of the files is fixed by the installer so no variables are needed.</w:t>
+        <w:t>If the Windows installer is used these variables will be automatically set after the system is restarted. For Debian and Ubuntu the location of the files is fixed by the installer so no variables are needed.</w:t>
       </w:r>
     </w:p>
     <w:p>
@@ -1077,7 +965,7 @@
         </w:rPr>
         <w:t xml:space="preserve">set </w:t>
       </w:r>
-      <w:bookmarkStart w:id="1" w:name="__DdeLink__299_2284694977"/>
+      <w:bookmarkStart w:id="0" w:name="__DdeLink__299_2284694977"/>
       <w:r>
         <w:rPr>
           <w:rFonts w:ascii="Calibri" w:hAnsi="Calibri" w:cs="Arial"/>
@@ -1085,36 +973,13 @@
         </w:rPr>
         <w:t>OBJECK_LIB</w:t>
       </w:r>
-      <w:bookmarkEnd w:id="1"/>
-      <w:r>
-        <w:rPr>
-          <w:rFonts w:ascii="Calibri" w:hAnsi="Calibri" w:cs="Arial"/>
-          <w:szCs w:val="24"/>
-        </w:rPr>
-        <w:t>_PATH=C:\Users\&lt;account&gt;\</w:t>
-      </w:r>
-      <w:proofErr w:type="spellStart"/>
-      <w:r>
-        <w:rPr>
-          <w:rFonts w:ascii="Calibri" w:hAnsi="Calibri" w:cs="Arial"/>
-          <w:szCs w:val="24"/>
-        </w:rPr>
-        <w:t>objeck-lang</w:t>
-      </w:r>
-      <w:proofErr w:type="spellEnd"/>
-      <w:r>
-        <w:rPr>
-          <w:rFonts w:ascii="Calibri" w:hAnsi="Calibri" w:cs="Arial"/>
-          <w:szCs w:val="24"/>
-        </w:rPr>
-        <w:t>\</w:t>
-      </w:r>
-      <w:r>
-        <w:rPr>
-          <w:rFonts w:ascii="Calibri" w:hAnsi="Calibri" w:cs="Arial"/>
-          <w:szCs w:val="24"/>
-        </w:rPr>
-        <w:t>lib</w:t>
+      <w:bookmarkEnd w:id="0"/>
+      <w:r>
+        <w:rPr>
+          <w:rFonts w:ascii="Calibri" w:hAnsi="Calibri" w:cs="Arial"/>
+          <w:szCs w:val="24"/>
+        </w:rPr>
+        <w:t>_PATH=C:\Users\&lt;account&gt;\objeck-lang\lib</w:t>
       </w:r>
     </w:p>
     <w:p>
@@ -1145,65 +1010,8 @@
           <w:rFonts w:ascii="Calibri" w:hAnsi="Calibri" w:cs="Arial"/>
           <w:szCs w:val="24"/>
         </w:rPr>
-        <w:t>set PATH=%PATH</w:t>
-      </w:r>
-      <w:proofErr w:type="gramStart"/>
-      <w:r>
-        <w:rPr>
-          <w:rFonts w:ascii="Calibri" w:hAnsi="Calibri" w:cs="Arial"/>
-          <w:szCs w:val="24"/>
-        </w:rPr>
-        <w:t>%;C:\</w:t>
-      </w:r>
-      <w:proofErr w:type="gramEnd"/>
-      <w:r>
-        <w:rPr>
-          <w:rFonts w:ascii="Calibri" w:hAnsi="Calibri" w:cs="Arial"/>
-          <w:szCs w:val="24"/>
-        </w:rPr>
-        <w:t xml:space="preserve"> Users\&lt;account&gt;\ </w:t>
-      </w:r>
-      <w:proofErr w:type="spellStart"/>
-      <w:r>
-        <w:rPr>
-          <w:rFonts w:ascii="Calibri" w:hAnsi="Calibri" w:cs="Arial"/>
-          <w:szCs w:val="24"/>
-        </w:rPr>
-        <w:t>objeck-lang</w:t>
-      </w:r>
-      <w:proofErr w:type="spellEnd"/>
-      <w:r>
-        <w:rPr>
-          <w:rFonts w:ascii="Calibri" w:hAnsi="Calibri" w:cs="Arial"/>
-          <w:szCs w:val="24"/>
-        </w:rPr>
-        <w:t xml:space="preserve">\bin; C:\ Users\&lt;account&gt;\ </w:t>
-      </w:r>
-      <w:proofErr w:type="spellStart"/>
-      <w:r>
-        <w:rPr>
-          <w:rFonts w:ascii="Calibri" w:hAnsi="Calibri" w:cs="Arial"/>
-          <w:szCs w:val="24"/>
-        </w:rPr>
-        <w:t>objeck-lang</w:t>
-      </w:r>
-      <w:proofErr w:type="spellEnd"/>
-      <w:r>
-        <w:rPr>
-          <w:rFonts w:ascii="Calibri" w:hAnsi="Calibri" w:cs="Arial"/>
-          <w:szCs w:val="24"/>
-        </w:rPr>
-        <w:t>\lib\</w:t>
-      </w:r>
-      <w:proofErr w:type="spellStart"/>
-      <w:r>
-        <w:rPr>
-          <w:rFonts w:ascii="Calibri" w:hAnsi="Calibri" w:cs="Arial"/>
-          <w:szCs w:val="24"/>
-        </w:rPr>
-        <w:t>sdl</w:t>
-      </w:r>
-      <w:proofErr w:type="spellEnd"/>
+        <w:t>set PATH=%PATH%;C:\ Users\&lt;account&gt;\ objeck-lang\bin; C:\ Users\&lt;account&gt;\ objeck-lang\lib\sdl</w:t>
+      </w:r>
     </w:p>
     <w:p>
       <w:pPr>
@@ -1284,23 +1092,7 @@
           <w:rFonts w:ascii="Calibri" w:hAnsi="Calibri" w:cs="Arial"/>
           <w:szCs w:val="24"/>
         </w:rPr>
-        <w:t>export PATH=$PATH:/home/&lt;account&gt;/</w:t>
-      </w:r>
-      <w:proofErr w:type="spellStart"/>
-      <w:r>
-        <w:rPr>
-          <w:rFonts w:ascii="Calibri" w:hAnsi="Calibri" w:cs="Arial"/>
-          <w:szCs w:val="24"/>
-        </w:rPr>
-        <w:t>objeck-lang</w:t>
-      </w:r>
-      <w:proofErr w:type="spellEnd"/>
-      <w:r>
-        <w:rPr>
-          <w:rFonts w:ascii="Calibri" w:hAnsi="Calibri" w:cs="Arial"/>
-          <w:szCs w:val="24"/>
-        </w:rPr>
-        <w:t>/bin</w:t>
+        <w:t>export PATH=$PATH:/home/&lt;account&gt;/objeck-lang/bin</w:t>
       </w:r>
     </w:p>
     <w:p>
@@ -1331,30 +1123,23 @@
           <w:rFonts w:ascii="Calibri" w:hAnsi="Calibri" w:cs="Arial"/>
           <w:szCs w:val="24"/>
         </w:rPr>
-        <w:t>export OBJECK_LIB=/home/&lt;account&gt;/</w:t>
-      </w:r>
-      <w:proofErr w:type="spellStart"/>
-      <w:r>
-        <w:rPr>
-          <w:rFonts w:ascii="Calibri" w:hAnsi="Calibri" w:cs="Arial"/>
-          <w:szCs w:val="24"/>
-        </w:rPr>
-        <w:t>objeck-lan</w:t>
-      </w:r>
-      <w:r>
-        <w:rPr>
-          <w:rFonts w:ascii="Calibri" w:hAnsi="Calibri" w:cs="Arial"/>
-          <w:szCs w:val="24"/>
-        </w:rPr>
-        <w:t>g</w:t>
-      </w:r>
-      <w:proofErr w:type="spellEnd"/>
-      <w:r>
-        <w:rPr>
-          <w:rFonts w:ascii="Calibri" w:hAnsi="Calibri" w:cs="Arial"/>
-          <w:szCs w:val="24"/>
-        </w:rPr>
-        <w:t>/lib</w:t>
+        <w:t xml:space="preserve">export </w:t>
+      </w:r>
+      <w:r>
+        <w:rPr>
+          <w:rFonts w:ascii="Calibri" w:hAnsi="Calibri" w:cs="Arial"/>
+          <w:szCs w:val="24"/>
+        </w:rPr>
+        <w:t>OBJECK_LIB_PATH</w:t>
+      </w:r>
+      <w:bookmarkStart w:id="1" w:name="_GoBack"/>
+      <w:bookmarkEnd w:id="1"/>
+      <w:r>
+        <w:rPr>
+          <w:rFonts w:ascii="Calibri" w:hAnsi="Calibri" w:cs="Arial"/>
+          <w:szCs w:val="24"/>
+        </w:rPr>
+        <w:t>=/home/&lt;account&gt;/objeck-lang/lib</w:t>
       </w:r>
     </w:p>
     <w:p>
@@ -1439,85 +1224,12 @@
           <w:szCs w:val="24"/>
         </w:rPr>
       </w:pPr>
-      <w:proofErr w:type="spellStart"/>
-      <w:r>
-        <w:rPr>
-          <w:rFonts w:ascii="Calibri" w:hAnsi="Calibri" w:cs="Arial"/>
-          <w:szCs w:val="24"/>
-        </w:rPr>
-        <w:t>obc</w:t>
-      </w:r>
-      <w:proofErr w:type="spellEnd"/>
-      <w:r>
-        <w:rPr>
-          <w:rFonts w:ascii="Calibri" w:hAnsi="Calibri" w:cs="Arial"/>
-          <w:szCs w:val="24"/>
-        </w:rPr>
-        <w:t xml:space="preserve"> -</w:t>
-      </w:r>
-      <w:proofErr w:type="spellStart"/>
-      <w:r>
-        <w:rPr>
-          <w:rFonts w:ascii="Calibri" w:hAnsi="Calibri" w:cs="Arial"/>
-          <w:szCs w:val="24"/>
-        </w:rPr>
-        <w:t>src</w:t>
-      </w:r>
-      <w:proofErr w:type="spellEnd"/>
-      <w:r>
-        <w:rPr>
-          <w:rFonts w:ascii="Calibri" w:hAnsi="Calibri" w:cs="Arial"/>
-          <w:szCs w:val="24"/>
-        </w:rPr>
-        <w:t xml:space="preserve"> ..\examples\</w:t>
-      </w:r>
-      <w:proofErr w:type="spellStart"/>
-      <w:r>
-        <w:rPr>
-          <w:rFonts w:ascii="Calibri" w:hAnsi="Calibri" w:cs="Arial"/>
-          <w:szCs w:val="24"/>
-        </w:rPr>
-        <w:t>hello.obs</w:t>
-      </w:r>
-      <w:proofErr w:type="spellEnd"/>
-      <w:r>
-        <w:rPr>
-          <w:rFonts w:ascii="Calibri" w:hAnsi="Calibri" w:cs="Arial"/>
-          <w:szCs w:val="24"/>
-        </w:rPr>
-        <w:t xml:space="preserve"> -</w:t>
-      </w:r>
-      <w:proofErr w:type="spellStart"/>
-      <w:r>
-        <w:rPr>
-          <w:rFonts w:ascii="Calibri" w:hAnsi="Calibri" w:cs="Arial"/>
-          <w:szCs w:val="24"/>
-        </w:rPr>
-        <w:t>dest</w:t>
-      </w:r>
-      <w:proofErr w:type="spellEnd"/>
-      <w:r>
-        <w:rPr>
-          <w:rFonts w:ascii="Calibri" w:hAnsi="Calibri" w:cs="Arial"/>
-          <w:szCs w:val="24"/>
-        </w:rPr>
-        <w:t xml:space="preserve"> </w:t>
-      </w:r>
-      <w:proofErr w:type="spellStart"/>
-      <w:r>
-        <w:rPr>
-          <w:rFonts w:ascii="Calibri" w:hAnsi="Calibri" w:cs="Arial"/>
-          <w:szCs w:val="24"/>
-        </w:rPr>
-        <w:t>hello.obe</w:t>
-      </w:r>
-      <w:proofErr w:type="spellEnd"/>
-      <w:r>
-        <w:rPr>
-          <w:rFonts w:ascii="Calibri" w:hAnsi="Calibri" w:cs="Arial"/>
-          <w:szCs w:val="24"/>
-        </w:rPr>
-        <w:t xml:space="preserve"> </w:t>
+      <w:r>
+        <w:rPr>
+          <w:rFonts w:ascii="Calibri" w:hAnsi="Calibri" w:cs="Arial"/>
+          <w:szCs w:val="24"/>
+        </w:rPr>
+        <w:t xml:space="preserve">obc -src ..\examples\hello.obs -dest hello.obe </w:t>
       </w:r>
     </w:p>
     <w:p>
@@ -1586,111 +1298,13 @@
           <w:szCs w:val="24"/>
         </w:rPr>
       </w:pPr>
-      <w:proofErr w:type="spellStart"/>
-      <w:r>
-        <w:rPr>
-          <w:rFonts w:ascii="Calibri" w:hAnsi="Calibri" w:cs="Arial"/>
-          <w:szCs w:val="24"/>
-        </w:rPr>
-        <w:t>obc</w:t>
-      </w:r>
-      <w:proofErr w:type="spellEnd"/>
-      <w:r>
-        <w:rPr>
-          <w:rFonts w:ascii="Calibri" w:hAnsi="Calibri" w:cs="Arial"/>
-          <w:szCs w:val="24"/>
-        </w:rPr>
-        <w:t xml:space="preserve"> -</w:t>
-      </w:r>
-      <w:proofErr w:type="spellStart"/>
-      <w:r>
-        <w:rPr>
-          <w:rFonts w:ascii="Calibri" w:hAnsi="Calibri" w:cs="Arial"/>
-          <w:szCs w:val="24"/>
-        </w:rPr>
-        <w:t>src</w:t>
-      </w:r>
-      <w:proofErr w:type="spellEnd"/>
-      <w:r>
-        <w:rPr>
-          <w:rFonts w:ascii="Calibri" w:hAnsi="Calibri" w:cs="Arial"/>
-          <w:szCs w:val="24"/>
-        </w:rPr>
-        <w:t xml:space="preserve"> 'C:\Program Files\Objeck\</w:t>
-      </w:r>
-      <w:proofErr w:type="spellStart"/>
-      <w:r>
-        <w:rPr>
-          <w:rFonts w:ascii="Calibri" w:hAnsi="Calibri" w:cs="Arial"/>
-          <w:szCs w:val="24"/>
-        </w:rPr>
-        <w:t>objeck-lang</w:t>
-      </w:r>
-      <w:proofErr w:type="spellEnd"/>
-      <w:r>
-        <w:rPr>
-          <w:rFonts w:ascii="Calibri" w:hAnsi="Calibri" w:cs="Arial"/>
-          <w:szCs w:val="24"/>
-        </w:rPr>
-        <w:t>\examples\</w:t>
-      </w:r>
-      <w:proofErr w:type="spellStart"/>
-      <w:r>
-        <w:rPr>
-          <w:rFonts w:ascii="Calibri" w:hAnsi="Calibri" w:cs="Arial"/>
-          <w:szCs w:val="24"/>
-        </w:rPr>
-        <w:t>encrypt.obs</w:t>
-      </w:r>
-      <w:proofErr w:type="spellEnd"/>
-      <w:r>
-        <w:rPr>
-          <w:rFonts w:ascii="Calibri" w:hAnsi="Calibri" w:cs="Arial"/>
-          <w:szCs w:val="24"/>
-        </w:rPr>
-        <w:t xml:space="preserve">' -lib </w:t>
-      </w:r>
-      <w:proofErr w:type="spellStart"/>
-      <w:r>
-        <w:rPr>
-          <w:rFonts w:ascii="Calibri" w:hAnsi="Calibri" w:cs="Arial"/>
-          <w:szCs w:val="24"/>
-        </w:rPr>
-        <w:t>encrypt.obl</w:t>
-      </w:r>
-      <w:proofErr w:type="spellEnd"/>
-      <w:r>
-        <w:rPr>
-          <w:rFonts w:ascii="Calibri" w:hAnsi="Calibri" w:cs="Arial"/>
-          <w:szCs w:val="24"/>
-        </w:rPr>
-        <w:t xml:space="preserve"> -</w:t>
-      </w:r>
-      <w:proofErr w:type="spellStart"/>
-      <w:r>
-        <w:rPr>
-          <w:rFonts w:ascii="Calibri" w:hAnsi="Calibri" w:cs="Arial"/>
-          <w:szCs w:val="24"/>
-        </w:rPr>
-        <w:t>dest</w:t>
-      </w:r>
-      <w:proofErr w:type="spellEnd"/>
-      <w:r>
-        <w:rPr>
-          <w:rFonts w:ascii="Calibri" w:hAnsi="Calibri" w:cs="Arial"/>
-          <w:szCs w:val="24"/>
-        </w:rPr>
-        <w:t xml:space="preserve"> </w:t>
-      </w:r>
-      <w:proofErr w:type="spellStart"/>
-      <w:r>
-        <w:rPr>
-          <w:rFonts w:ascii="Calibri" w:hAnsi="Calibri" w:cs="Arial"/>
-          <w:szCs w:val="24"/>
-        </w:rPr>
-        <w:t>hello.obe</w:t>
-      </w:r>
-      <w:proofErr w:type="spellEnd"/>
+      <w:r>
+        <w:rPr>
+          <w:rFonts w:ascii="Calibri" w:hAnsi="Calibri" w:cs="Arial"/>
+          <w:szCs w:val="24"/>
+        </w:rPr>
+        <w:t>obc -src 'C:\Program Files\Objeck\objeck-lang\examples\encrypt.obs' -lib encrypt.obl -dest hello.obe</w:t>
+      </w:r>
     </w:p>
     <w:p>
       <w:pPr>
@@ -1715,32 +1329,8 @@
           <w:szCs w:val="24"/>
         </w:rPr>
         <w:tab/>
-      </w:r>
-      <w:proofErr w:type="spellStart"/>
-      <w:r>
-        <w:rPr>
-          <w:rFonts w:ascii="Calibri" w:hAnsi="Calibri" w:cs="Arial"/>
-          <w:szCs w:val="24"/>
-        </w:rPr>
-        <w:t>obr</w:t>
-      </w:r>
-      <w:proofErr w:type="spellEnd"/>
-      <w:r>
-        <w:rPr>
-          <w:rFonts w:ascii="Calibri" w:hAnsi="Calibri" w:cs="Arial"/>
-          <w:szCs w:val="24"/>
-        </w:rPr>
-        <w:t xml:space="preserve"> </w:t>
-      </w:r>
-      <w:proofErr w:type="spellStart"/>
-      <w:r>
-        <w:rPr>
-          <w:rFonts w:ascii="Calibri" w:hAnsi="Calibri" w:cs="Arial"/>
-          <w:szCs w:val="24"/>
-        </w:rPr>
-        <w:t>hello.obe</w:t>
-      </w:r>
-      <w:proofErr w:type="spellEnd"/>
+        <w:t>obr hello.obe</w:t>
+      </w:r>
     </w:p>
     <w:p>
       <w:pPr>
@@ -1780,14 +1370,7 @@
           <w:rFonts w:ascii="Calibri" w:hAnsi="Calibri" w:cs="Arial"/>
           <w:szCs w:val="24"/>
         </w:rPr>
-        <w:t xml:space="preserve">Compile/execute for code that has library </w:t>
-      </w:r>
-      <w:r>
-        <w:rPr>
-          <w:rFonts w:ascii="Calibri" w:hAnsi="Calibri" w:cs="Arial"/>
-          <w:szCs w:val="24"/>
-        </w:rPr>
-        <w:t>dependencies:</w:t>
+        <w:t>Compile/execute for code that has library dependencies:</w:t>
       </w:r>
     </w:p>
     <w:p>
@@ -1827,98 +1410,8 @@
           <w:szCs w:val="24"/>
         </w:rPr>
         <w:tab/>
-      </w:r>
-      <w:proofErr w:type="spellStart"/>
-      <w:r>
-        <w:rPr>
-          <w:rFonts w:ascii="Calibri" w:hAnsi="Calibri" w:cs="Arial"/>
-          <w:szCs w:val="24"/>
-        </w:rPr>
-        <w:t>obc</w:t>
-      </w:r>
-      <w:proofErr w:type="spellEnd"/>
-      <w:r>
-        <w:rPr>
-          <w:rFonts w:ascii="Calibri" w:hAnsi="Calibri" w:cs="Arial"/>
-          <w:szCs w:val="24"/>
-        </w:rPr>
-        <w:t xml:space="preserve"> -</w:t>
-      </w:r>
-      <w:proofErr w:type="spellStart"/>
-      <w:r>
-        <w:rPr>
-          <w:rFonts w:ascii="Calibri" w:hAnsi="Calibri" w:cs="Arial"/>
-          <w:szCs w:val="24"/>
-        </w:rPr>
-        <w:t>src</w:t>
-      </w:r>
-      <w:proofErr w:type="spellEnd"/>
-      <w:r>
-        <w:rPr>
-          <w:rFonts w:ascii="Calibri" w:hAnsi="Calibri" w:cs="Arial"/>
-          <w:szCs w:val="24"/>
-        </w:rPr>
-        <w:t xml:space="preserve"> ..\examples\</w:t>
-      </w:r>
-      <w:proofErr w:type="spellStart"/>
-      <w:r>
-        <w:rPr>
-          <w:rFonts w:ascii="Calibri" w:hAnsi="Calibri" w:cs="Arial"/>
-          <w:szCs w:val="24"/>
-        </w:rPr>
-        <w:t>xml_path.obs</w:t>
-      </w:r>
-      <w:proofErr w:type="spellEnd"/>
-      <w:r>
-        <w:rPr>
-          <w:rFonts w:ascii="Calibri" w:hAnsi="Calibri" w:cs="Arial"/>
-          <w:szCs w:val="24"/>
-        </w:rPr>
-        <w:t xml:space="preserve"> -lib </w:t>
-      </w:r>
-      <w:proofErr w:type="spellStart"/>
-      <w:proofErr w:type="gramStart"/>
-      <w:r>
-        <w:rPr>
-          <w:rFonts w:ascii="Calibri" w:hAnsi="Calibri" w:cs="Arial"/>
-          <w:szCs w:val="24"/>
-        </w:rPr>
-        <w:t>collect.obl,xml.obl</w:t>
-      </w:r>
-      <w:proofErr w:type="spellEnd"/>
-      <w:proofErr w:type="gramEnd"/>
-      <w:r>
-        <w:rPr>
-          <w:rFonts w:ascii="Calibri" w:hAnsi="Calibri" w:cs="Arial"/>
-          <w:szCs w:val="24"/>
-        </w:rPr>
-        <w:t xml:space="preserve"> -</w:t>
-      </w:r>
-      <w:proofErr w:type="spellStart"/>
-      <w:r>
-        <w:rPr>
-          <w:rFonts w:ascii="Calibri" w:hAnsi="Calibri" w:cs="Arial"/>
-          <w:szCs w:val="24"/>
-        </w:rPr>
-        <w:t>dest</w:t>
-      </w:r>
-      <w:proofErr w:type="spellEnd"/>
-      <w:r>
-        <w:rPr>
-          <w:rFonts w:ascii="Calibri" w:hAnsi="Calibri" w:cs="Arial"/>
-          <w:szCs w:val="24"/>
-        </w:rPr>
-        <w:t xml:space="preserve"> </w:t>
-      </w:r>
-      <w:proofErr w:type="spellStart"/>
-      <w:r>
-        <w:rPr>
-          <w:rFonts w:ascii="Calibri" w:hAnsi="Calibri" w:cs="Arial"/>
-          <w:szCs w:val="24"/>
-        </w:rPr>
-        <w:t>xml_path.obe</w:t>
-      </w:r>
-      <w:proofErr w:type="spellEnd"/>
+        <w:t>obc -src ..\examples\xml_path.obs -lib collect.obl,xml.obl -dest xml_path.obe</w:t>
+      </w:r>
     </w:p>
     <w:p>
       <w:pPr>
@@ -1943,100 +1436,30 @@
           <w:szCs w:val="24"/>
         </w:rPr>
         <w:tab/>
-      </w:r>
-      <w:proofErr w:type="spellStart"/>
-      <w:r>
-        <w:rPr>
-          <w:rFonts w:ascii="Calibri" w:hAnsi="Calibri" w:cs="Arial"/>
-          <w:szCs w:val="24"/>
-        </w:rPr>
-        <w:t>obr</w:t>
-      </w:r>
-      <w:proofErr w:type="spellEnd"/>
-      <w:r>
-        <w:rPr>
-          <w:rFonts w:ascii="Calibri" w:hAnsi="Calibri" w:cs="Arial"/>
-          <w:szCs w:val="24"/>
-        </w:rPr>
-        <w:t xml:space="preserve"> </w:t>
-      </w:r>
-      <w:proofErr w:type="spellStart"/>
-      <w:r>
-        <w:rPr>
-          <w:rFonts w:ascii="Calibri" w:hAnsi="Calibri" w:cs="Arial"/>
-          <w:szCs w:val="24"/>
-        </w:rPr>
-        <w:t>xml.obe</w:t>
-      </w:r>
-      <w:proofErr w:type="spellEnd"/>
-      <w:r>
-        <w:rPr>
-          <w:rFonts w:ascii="Calibri" w:hAnsi="Calibri" w:cs="Arial"/>
-          <w:szCs w:val="24"/>
-        </w:rPr>
-        <w:t xml:space="preserve"> </w:t>
-      </w:r>
-    </w:p>
-    <w:p>
-      <w:pPr>
-        <w:widowControl w:val="0"/>
-        <w:spacing w:after="0" w:line="240" w:lineRule="auto"/>
-        <w:rPr>
-          <w:rFonts w:ascii="Calibri" w:hAnsi="Calibri" w:cs="Arial"/>
-          <w:szCs w:val="24"/>
-        </w:rPr>
-      </w:pPr>
-    </w:p>
-    <w:p>
-      <w:pPr>
-        <w:widowControl w:val="0"/>
-        <w:spacing w:after="0" w:line="240" w:lineRule="auto"/>
-      </w:pPr>
-      <w:r>
-        <w:rPr>
-          <w:rFonts w:ascii="Calibri" w:hAnsi="Calibri" w:cs="Arial"/>
-          <w:szCs w:val="24"/>
-        </w:rPr>
-        <w:t xml:space="preserve">For OS X (10.9 or greater), you’ll need to install OpenSSL </w:t>
-      </w:r>
-      <w:proofErr w:type="gramStart"/>
-      <w:r>
-        <w:rPr>
-          <w:rFonts w:ascii="Calibri" w:hAnsi="Calibri" w:cs="Arial"/>
-          <w:szCs w:val="24"/>
-        </w:rPr>
-        <w:t>in order to</w:t>
-      </w:r>
-      <w:proofErr w:type="gramEnd"/>
-      <w:r>
-        <w:rPr>
-          <w:rFonts w:ascii="Calibri" w:hAnsi="Calibri" w:cs="Arial"/>
-          <w:szCs w:val="24"/>
-        </w:rPr>
-        <w:t xml:space="preserve"> use encryption APIs as well as </w:t>
-      </w:r>
-      <w:proofErr w:type="spellStart"/>
-      <w:r>
-        <w:rPr>
-          <w:rFonts w:ascii="Calibri" w:hAnsi="Calibri" w:cs="Arial"/>
-          <w:szCs w:val="24"/>
-        </w:rPr>
-        <w:t>iODBC</w:t>
-      </w:r>
-      <w:proofErr w:type="spellEnd"/>
-      <w:r>
-        <w:rPr>
-          <w:rFonts w:ascii="Calibri" w:hAnsi="Calibri" w:cs="Arial"/>
-          <w:szCs w:val="24"/>
-        </w:rPr>
-        <w:t xml:space="preserve"> to enable database support. Please r</w:t>
-      </w:r>
-      <w:r>
-        <w:rPr>
-          <w:rFonts w:ascii="Calibri" w:hAnsi="Calibri" w:cs="Arial"/>
-          <w:szCs w:val="24"/>
-        </w:rPr>
-        <w:t xml:space="preserve">efer to the following </w:t>
+        <w:t xml:space="preserve">obr xml.obe </w:t>
+      </w:r>
+    </w:p>
+    <w:p>
+      <w:pPr>
+        <w:widowControl w:val="0"/>
+        <w:spacing w:after="0" w:line="240" w:lineRule="auto"/>
+        <w:rPr>
+          <w:rFonts w:ascii="Calibri" w:hAnsi="Calibri" w:cs="Arial"/>
+          <w:szCs w:val="24"/>
+        </w:rPr>
+      </w:pPr>
+    </w:p>
+    <w:p>
+      <w:pPr>
+        <w:widowControl w:val="0"/>
+        <w:spacing w:after="0" w:line="240" w:lineRule="auto"/>
+      </w:pPr>
+      <w:r>
+        <w:rPr>
+          <w:rFonts w:ascii="Calibri" w:hAnsi="Calibri" w:cs="Arial"/>
+          <w:szCs w:val="24"/>
+        </w:rPr>
+        <w:t xml:space="preserve">For OS X (10.9 or greater), you’ll need to install OpenSSL in order to use encryption APIs as well as iODBC to enable database support. Please refer to the following </w:t>
       </w:r>
       <w:hyperlink r:id="rId9">
         <w:r>
@@ -2107,13 +1530,7 @@
         <w:rPr>
           <w:rFonts w:ascii="Calibri" w:hAnsi="Calibri" w:cs="Calibri"/>
         </w:rPr>
-        <w:t>The 2D gaming</w:t>
-      </w:r>
-      <w:r>
-        <w:rPr>
-          <w:rFonts w:ascii="Calibri" w:hAnsi="Calibri" w:cs="Calibri"/>
-        </w:rPr>
-        <w:t xml:space="preserve"> framework is built around SDL. The Windows distributions contains the required DLLs. Support for other platforms is below.</w:t>
+        <w:t>The 2D gaming framework is built around SDL. The Windows distributions contains the required DLLs. Support for other platforms is below.</w:t>
       </w:r>
     </w:p>
     <w:p>
@@ -2156,28 +1573,12 @@
           <w:szCs w:val="24"/>
         </w:rPr>
       </w:pPr>
-      <w:proofErr w:type="spellStart"/>
       <w:r>
         <w:rPr>
           <w:rFonts w:ascii="Calibri" w:hAnsi="Calibri" w:cs="Calibri"/>
           <w:szCs w:val="24"/>
         </w:rPr>
-        <w:t>sudo</w:t>
-      </w:r>
-      <w:proofErr w:type="spellEnd"/>
-      <w:r>
-        <w:rPr>
-          <w:rFonts w:ascii="Calibri" w:hAnsi="Calibri" w:cs="Calibri"/>
-          <w:szCs w:val="24"/>
-        </w:rPr>
-        <w:t xml:space="preserve"> apt install libsdl1.2debian libsdl-gfx1.2-5 libsdl-gfx1.2-dev libsdl-gfx1.2-doc libsdl-image1.2 libsdl-image1.2-dbg </w:t>
-      </w:r>
-      <w:r>
-        <w:rPr>
-          <w:rFonts w:ascii="Calibri" w:hAnsi="Calibri" w:cs="Calibri"/>
-          <w:szCs w:val="24"/>
-        </w:rPr>
-        <w:t>libsdl-image1.2-dev libsdl-mixer1.2 libsdl-mixer1.2-dbg libsdl-mixer1.2-dev libsdl-net1.2 libsdl-net1.2-dbg libsdl-net1.2-dev libsdl-sound1.2 libsdl-sound1.2-dev libsdl-ttf2.0-0 libsdl-ttf2.0-dev</w:t>
+        <w:t>sudo apt install libsdl1.2debian libsdl-gfx1.2-5 libsdl-gfx1.2-dev libsdl-gfx1.2-doc libsdl-image1.2 libsdl-image1.2-dbg libsdl-image1.2-dev libsdl-mixer1.2 libsdl-mixer1.2-dbg libsdl-mixer1.2-dev libsdl-net1.2 libsdl-net1.2-dbg libsdl-net1.2-dev libsdl-sound1.2 libsdl-sound1.2-dev libsdl-ttf2.0-0 libsdl-ttf2.0-dev</w:t>
       </w:r>
     </w:p>
     <w:p>
@@ -2293,13 +1694,7 @@
         <w:rPr>
           <w:rFonts w:ascii="Calibri" w:hAnsi="Calibri" w:cs="Calibri"/>
         </w:rPr>
-        <w:t xml:space="preserve"> and</w:t>
-      </w:r>
-      <w:r>
-        <w:rPr>
-          <w:rFonts w:ascii="Calibri" w:hAnsi="Calibri" w:cs="Calibri"/>
-        </w:rPr>
-        <w:t xml:space="preserve"> </w:t>
+        <w:t xml:space="preserve"> and </w:t>
       </w:r>
       <w:hyperlink r:id="rId14">
         <w:r>
@@ -2350,14 +1745,7 @@
           <w:rFonts w:ascii="Calibri" w:hAnsi="Calibri" w:cs="Arial"/>
           <w:szCs w:val="24"/>
         </w:rPr>
-        <w:t xml:space="preserve">The Objeck source repository is </w:t>
-      </w:r>
-      <w:r>
-        <w:rPr>
-          <w:rFonts w:ascii="Calibri" w:hAnsi="Calibri" w:cs="Arial"/>
-          <w:szCs w:val="24"/>
-        </w:rPr>
-        <w:t xml:space="preserve">located </w:t>
+        <w:t xml:space="preserve">The Objeck source repository is located </w:t>
       </w:r>
       <w:hyperlink r:id="rId15">
         <w:r>
@@ -2389,31 +1777,13 @@
           <w:szCs w:val="24"/>
         </w:rPr>
       </w:pPr>
-      <w:proofErr w:type="spellStart"/>
-      <w:r>
-        <w:rPr>
-          <w:rFonts w:ascii="Calibri" w:hAnsi="Calibri" w:cs="Arial"/>
-          <w:szCs w:val="24"/>
-        </w:rPr>
-        <w:t>mkdir</w:t>
-      </w:r>
-      <w:proofErr w:type="spellEnd"/>
-      <w:r>
-        <w:rPr>
-          <w:rFonts w:ascii="Calibri" w:hAnsi="Calibri" w:cs="Arial"/>
-          <w:szCs w:val="24"/>
-        </w:rPr>
-        <w:t xml:space="preserve"> </w:t>
-      </w:r>
-      <w:proofErr w:type="spellStart"/>
-      <w:r>
-        <w:rPr>
-          <w:rFonts w:ascii="Calibri" w:hAnsi="Calibri" w:cs="Arial"/>
-          <w:szCs w:val="24"/>
-        </w:rPr>
-        <w:t>objeck</w:t>
-      </w:r>
-      <w:proofErr w:type="spellEnd"/>
+      <w:r>
+        <w:rPr>
+          <w:rFonts w:ascii="Calibri" w:hAnsi="Calibri" w:cs="Arial"/>
+          <w:szCs w:val="24"/>
+        </w:rPr>
+        <w:t>mkdir objeck</w:t>
+      </w:r>
     </w:p>
     <w:p>
       <w:pPr>
@@ -2432,17 +1802,8 @@
           <w:rFonts w:ascii="Calibri" w:hAnsi="Calibri" w:cs="Arial"/>
           <w:szCs w:val="24"/>
         </w:rPr>
-        <w:t xml:space="preserve">cd </w:t>
-      </w:r>
-      <w:proofErr w:type="spellStart"/>
-      <w:r>
-        <w:rPr>
-          <w:rFonts w:ascii="Calibri" w:hAnsi="Calibri" w:cs="Arial"/>
-          <w:szCs w:val="24"/>
-        </w:rPr>
-        <w:t>objeck</w:t>
-      </w:r>
-      <w:proofErr w:type="spellEnd"/>
+        <w:t>cd objeck</w:t>
+      </w:r>
     </w:p>
     <w:p>
       <w:pPr>
@@ -2461,17 +1822,8 @@
           <w:rFonts w:ascii="Calibri" w:hAnsi="Calibri" w:cs="Arial"/>
           <w:szCs w:val="24"/>
         </w:rPr>
-        <w:t xml:space="preserve">git </w:t>
-      </w:r>
-      <w:proofErr w:type="spellStart"/>
-      <w:r>
-        <w:rPr>
-          <w:rFonts w:ascii="Calibri" w:hAnsi="Calibri" w:cs="Arial"/>
-          <w:szCs w:val="24"/>
-        </w:rPr>
-        <w:t>init</w:t>
-      </w:r>
-      <w:proofErr w:type="spellEnd"/>
+        <w:t>git init</w:t>
+      </w:r>
     </w:p>
     <w:p>
       <w:pPr>
@@ -2531,6 +1883,7 @@
         <w:rPr>
           <w:sz w:val="24"/>
         </w:rPr>
+        <w:lastRenderedPageBreak/>
         <w:t>Known bugs and limitations</w:t>
       </w:r>
     </w:p>
@@ -2547,14 +1900,7 @@
           <w:rFonts w:ascii="Calibri" w:hAnsi="Calibri" w:cs="Arial"/>
           <w:szCs w:val="24"/>
         </w:rPr>
-        <w:t>On 32-</w:t>
-      </w:r>
-      <w:r>
-        <w:rPr>
-          <w:rFonts w:ascii="Calibri" w:hAnsi="Calibri" w:cs="Arial"/>
-          <w:szCs w:val="24"/>
-        </w:rPr>
-        <w:t xml:space="preserve">bit Windows, the ODBC driver must be a 32-bit for </w:t>
+        <w:t xml:space="preserve">On 32-bit Windows, the ODBC driver must be a 32-bit for </w:t>
       </w:r>
       <w:hyperlink r:id="rId16">
         <w:r>
@@ -2591,14 +1937,7 @@
           <w:rFonts w:ascii="Calibri" w:hAnsi="Calibri" w:cs="Arial"/>
           <w:szCs w:val="24"/>
         </w:rPr>
-        <w:t xml:space="preserve">The XML parser class does not support DTDs or </w:t>
-      </w:r>
-      <w:r>
-        <w:rPr>
-          <w:rFonts w:ascii="Calibri" w:hAnsi="Calibri" w:cs="Arial"/>
-          <w:szCs w:val="24"/>
-        </w:rPr>
-        <w:t>DOCTYPE tags</w:t>
+        <w:t>The XML parser class does not support DTDs or DOCTYPE tags</w:t>
       </w:r>
     </w:p>
     <w:p>
@@ -2634,23 +1973,7 @@
           <w:rFonts w:ascii="Calibri" w:hAnsi="Calibri" w:cs="Arial"/>
           <w:szCs w:val="24"/>
         </w:rPr>
-        <w:t xml:space="preserve">All unit tests executed successfully but I'm sure there </w:t>
-      </w:r>
-      <w:proofErr w:type="gramStart"/>
-      <w:r>
-        <w:rPr>
-          <w:rFonts w:ascii="Calibri" w:hAnsi="Calibri" w:cs="Arial"/>
-          <w:szCs w:val="24"/>
-        </w:rPr>
-        <w:t>are</w:t>
-      </w:r>
-      <w:proofErr w:type="gramEnd"/>
-      <w:r>
-        <w:rPr>
-          <w:rFonts w:ascii="Calibri" w:hAnsi="Calibri" w:cs="Arial"/>
-          <w:szCs w:val="24"/>
-        </w:rPr>
-        <w:t xml:space="preserve"> some bugs. Send an </w:t>
+        <w:t xml:space="preserve">All unit tests executed successfully but I'm sure there are some bugs. Send an </w:t>
       </w:r>
       <w:hyperlink r:id="rId17">
         <w:r>

</xml_diff>

<commit_message>
gettinr ready for 4.1.1
</commit_message>
<xml_diff>
--- a/docs/readme.docx
+++ b/docs/readme.docx
@@ -49,7 +49,13 @@
         <w:rPr>
           <w:sz w:val="20"/>
         </w:rPr>
-        <w:t>20</w:t>
+        <w:t>2</w:t>
+      </w:r>
+      <w:r>
+        <w:rPr>
+          <w:sz w:val="20"/>
+        </w:rPr>
+        <w:t>2</w:t>
       </w:r>
       <w:r>
         <w:rPr>
@@ -127,7 +133,15 @@
           <w:iCs/>
           <w:szCs w:val="24"/>
         </w:rPr>
-        <w:t>Added support for 2D game development.</w:t>
+        <w:t>Extended</w:t>
+      </w:r>
+      <w:r>
+        <w:rPr>
+          <w:rFonts w:ascii="Calibri" w:hAnsi="Calibri" w:cs="Arial"/>
+          <w:iCs/>
+          <w:szCs w:val="24"/>
+        </w:rPr>
+        <w:t xml:space="preserve"> support for 2D game development.</w:t>
       </w:r>
     </w:p>
     <w:p>
@@ -226,23 +240,7 @@
           <w:iCs/>
           <w:szCs w:val="24"/>
         </w:rPr>
-        <w:t xml:space="preserve">Enhanced 2D game </w:t>
-      </w:r>
-      <w:r>
-        <w:rPr>
-          <w:rFonts w:ascii="Calibri" w:hAnsi="Calibri" w:cs="Arial"/>
-          <w:iCs/>
-          <w:szCs w:val="24"/>
-        </w:rPr>
-        <w:t xml:space="preserve">framework </w:t>
-      </w:r>
-      <w:r>
-        <w:rPr>
-          <w:rFonts w:ascii="Calibri" w:hAnsi="Calibri" w:cs="Arial"/>
-          <w:iCs/>
-          <w:szCs w:val="24"/>
-        </w:rPr>
-        <w:t>support</w:t>
+        <w:t>Enhancements to the 2D gaming framework</w:t>
       </w:r>
     </w:p>
     <w:p>
@@ -281,7 +279,39 @@
           <w:iCs/>
           <w:szCs w:val="24"/>
         </w:rPr>
-        <w:t>Added framework support for image tiles</w:t>
+        <w:t xml:space="preserve">Added </w:t>
+      </w:r>
+      <w:r>
+        <w:rPr>
+          <w:rFonts w:ascii="Calibri" w:hAnsi="Calibri" w:cs="Arial"/>
+          <w:iCs/>
+          <w:szCs w:val="24"/>
+        </w:rPr>
+        <w:t xml:space="preserve">class </w:t>
+      </w:r>
+      <w:r>
+        <w:rPr>
+          <w:rFonts w:ascii="Calibri" w:hAnsi="Calibri" w:cs="Arial"/>
+          <w:iCs/>
+          <w:szCs w:val="24"/>
+        </w:rPr>
+        <w:t xml:space="preserve">support for </w:t>
+      </w:r>
+      <w:r>
+        <w:rPr>
+          <w:rFonts w:ascii="Calibri" w:hAnsi="Calibri" w:cs="Arial"/>
+          <w:iCs/>
+          <w:szCs w:val="24"/>
+        </w:rPr>
+        <w:t xml:space="preserve">tiled </w:t>
+      </w:r>
+      <w:r>
+        <w:rPr>
+          <w:rFonts w:ascii="Calibri" w:hAnsi="Calibri" w:cs="Arial"/>
+          <w:iCs/>
+          <w:szCs w:val="24"/>
+        </w:rPr>
+        <w:t>images</w:t>
       </w:r>
     </w:p>
     <w:p>
@@ -338,6 +368,14 @@
         </w:rPr>
         <w:t xml:space="preserve"> support</w:t>
       </w:r>
+      <w:r>
+        <w:rPr>
+          <w:rFonts w:ascii="Calibri" w:hAnsi="Calibri" w:cs="Arial"/>
+          <w:iCs/>
+          <w:szCs w:val="24"/>
+        </w:rPr>
+        <w:t xml:space="preserve"> including direct pixel access</w:t>
+      </w:r>
     </w:p>
     <w:p>
       <w:pPr>
@@ -425,8 +463,6 @@
         </w:rPr>
         <w:t>)</w:t>
       </w:r>
-      <w:bookmarkStart w:id="0" w:name="_GoBack"/>
-      <w:bookmarkEnd w:id="0"/>
     </w:p>
     <w:p>
       <w:pPr>
@@ -963,7 +999,7 @@
         </w:rPr>
         <w:t xml:space="preserve">set </w:t>
       </w:r>
-      <w:bookmarkStart w:id="1" w:name="__DdeLink__299_2284694977"/>
+      <w:bookmarkStart w:id="0" w:name="__DdeLink__299_2284694977"/>
       <w:r>
         <w:rPr>
           <w:rFonts w:ascii="Calibri" w:hAnsi="Calibri" w:cs="Arial"/>
@@ -971,7 +1007,7 @@
         </w:rPr>
         <w:t>OBJECK_LIB</w:t>
       </w:r>
-      <w:bookmarkEnd w:id="1"/>
+      <w:bookmarkEnd w:id="0"/>
       <w:r>
         <w:rPr>
           <w:rFonts w:ascii="Calibri" w:hAnsi="Calibri" w:cs="Arial"/>
@@ -1963,8 +1999,24 @@
         <w:rPr>
           <w:rFonts w:ascii="Calibri" w:hAnsi="Calibri" w:cs="Calibri"/>
         </w:rPr>
-        <w:t>The 2D gaming framework is built around SDL</w:t>
-      </w:r>
+        <w:t xml:space="preserve">The 2D gaming framework is built around </w:t>
+      </w:r>
+      <w:hyperlink r:id="rId11" w:history="1">
+        <w:r>
+          <w:rPr>
+            <w:rStyle w:val="Hyperlink"/>
+            <w:rFonts w:ascii="Calibri" w:hAnsi="Calibri" w:cs="Calibri"/>
+          </w:rPr>
+          <w:t>SDL</w:t>
+        </w:r>
+        <w:r>
+          <w:rPr>
+            <w:rStyle w:val="Hyperlink"/>
+            <w:rFonts w:ascii="Calibri" w:hAnsi="Calibri" w:cs="Calibri"/>
+          </w:rPr>
+          <w:t>2</w:t>
+        </w:r>
+      </w:hyperlink>
       <w:r>
         <w:rPr>
           <w:rFonts w:ascii="Calibri" w:hAnsi="Calibri" w:cs="Calibri"/>
@@ -1975,7 +2027,7 @@
         <w:rPr>
           <w:rFonts w:ascii="Calibri" w:hAnsi="Calibri" w:cs="Calibri"/>
         </w:rPr>
-        <w:t>. The Windows distributions contains the required DLLs. Support for other platforms is below.</w:t>
+        <w:t>. The Windows distributions contains required DLLs. Support for other platforms is below.</w:t>
       </w:r>
     </w:p>
     <w:p>
@@ -2088,7 +2140,7 @@
         </w:rPr>
         <w:t xml:space="preserve">Refer to this </w:t>
       </w:r>
-      <w:hyperlink r:id="rId11">
+      <w:hyperlink r:id="rId12">
         <w:r>
           <w:rPr>
             <w:rStyle w:val="InternetLink"/>
@@ -2103,7 +2155,36 @@
           <w:rFonts w:ascii="Calibri" w:hAnsi="Calibri" w:cs="Calibri"/>
           <w:szCs w:val="24"/>
         </w:rPr>
-        <w:t xml:space="preserve"> for core SDL2.</w:t>
+        <w:t xml:space="preserve"> for core SDL2</w:t>
+      </w:r>
+      <w:r>
+        <w:rPr>
+          <w:rFonts w:ascii="Calibri" w:hAnsi="Calibri" w:cs="Calibri"/>
+          <w:szCs w:val="24"/>
+        </w:rPr>
+        <w:t xml:space="preserve"> libraries. Ensure you download</w:t>
+      </w:r>
+      <w:bookmarkStart w:id="1" w:name="_GoBack"/>
+      <w:bookmarkEnd w:id="1"/>
+      <w:r>
+        <w:rPr>
+          <w:rFonts w:ascii="Calibri" w:hAnsi="Calibri" w:cs="Calibri"/>
+          <w:szCs w:val="24"/>
+        </w:rPr>
+        <w:t xml:space="preserve"> </w:t>
+      </w:r>
+      <w:r>
+        <w:rPr>
+          <w:rFonts w:ascii="Calibri" w:hAnsi="Calibri" w:cs="Calibri"/>
+        </w:rPr>
+        <w:t>2.0.9</w:t>
+      </w:r>
+      <w:r>
+        <w:rPr>
+          <w:rFonts w:ascii="Calibri" w:hAnsi="Calibri" w:cs="Calibri"/>
+          <w:szCs w:val="24"/>
+        </w:rPr>
+        <w:t xml:space="preserve"> or greater.</w:t>
       </w:r>
     </w:p>
     <w:p>
@@ -2120,7 +2201,7 @@
         </w:rPr>
         <w:t xml:space="preserve">Other libraries for </w:t>
       </w:r>
-      <w:hyperlink r:id="rId12">
+      <w:hyperlink r:id="rId13">
         <w:r>
           <w:rPr>
             <w:rStyle w:val="InternetLink"/>
@@ -2135,7 +2216,7 @@
         </w:rPr>
         <w:t xml:space="preserve">, </w:t>
       </w:r>
-      <w:hyperlink r:id="rId13">
+      <w:hyperlink r:id="rId14">
         <w:r>
           <w:rPr>
             <w:rStyle w:val="InternetLink"/>
@@ -2150,7 +2231,7 @@
         </w:rPr>
         <w:t xml:space="preserve"> and </w:t>
       </w:r>
-      <w:hyperlink r:id="rId14">
+      <w:hyperlink r:id="rId15">
         <w:r>
           <w:rPr>
             <w:rStyle w:val="InternetLink"/>
@@ -2201,7 +2282,7 @@
         </w:rPr>
         <w:t xml:space="preserve">The Objeck source repository is located </w:t>
       </w:r>
-      <w:hyperlink r:id="rId15">
+      <w:hyperlink r:id="rId16">
         <w:r>
           <w:rPr>
             <w:rStyle w:val="InternetLink"/>
@@ -2391,7 +2472,7 @@
         </w:rPr>
         <w:t xml:space="preserve">On 32-bit Windows, the ODBC driver must be a 32-bit for </w:t>
       </w:r>
-      <w:hyperlink r:id="rId16">
+      <w:hyperlink r:id="rId17">
         <w:r>
           <w:rPr>
             <w:rStyle w:val="InternetLink"/>
@@ -2462,7 +2543,6 @@
           <w:rFonts w:ascii="Calibri" w:hAnsi="Calibri" w:cs="Arial"/>
           <w:szCs w:val="24"/>
         </w:rPr>
-        <w:lastRenderedPageBreak/>
         <w:t xml:space="preserve">All unit tests executed successfully but I'm sure there </w:t>
       </w:r>
       <w:proofErr w:type="gramStart"/>
@@ -2481,7 +2561,7 @@
         </w:rPr>
         <w:t xml:space="preserve"> some bugs. Send an </w:t>
       </w:r>
-      <w:hyperlink r:id="rId17">
+      <w:hyperlink r:id="rId18">
         <w:r>
           <w:rPr>
             <w:rStyle w:val="InternetLink"/>
@@ -4776,6 +4856,27 @@
       <w:spacing w:val="15"/>
     </w:rPr>
   </w:style>
+  <w:style w:type="character" w:styleId="Hyperlink">
+    <w:name w:val="Hyperlink"/>
+    <w:basedOn w:val="DefaultParagraphFont"/>
+    <w:uiPriority w:val="99"/>
+    <w:unhideWhenUsed/>
+    <w:rsid w:val="00576FBA"/>
+    <w:rPr>
+      <w:color w:val="CC9900" w:themeColor="hyperlink"/>
+      <w:u w:val="single"/>
+    </w:rPr>
+  </w:style>
+  <w:style w:type="character" w:styleId="UnresolvedMention">
+    <w:name w:val="Unresolved Mention"/>
+    <w:basedOn w:val="DefaultParagraphFont"/>
+    <w:uiPriority w:val="99"/>
+    <w:rsid w:val="00576FBA"/>
+    <w:rPr>
+      <w:color w:val="605E5C"/>
+      <w:shd w:val="clear" w:color="auto" w:fill="E1DFDD"/>
+    </w:rPr>
+  </w:style>
 </w:styles>
 </file>
 

</xml_diff>

<commit_message>
support for variable negation
</commit_message>
<xml_diff>
--- a/docs/readme.docx
+++ b/docs/readme.docx
@@ -69,8 +69,6 @@
         </w:rPr>
         <w:t>10</w:t>
       </w:r>
-      <w:bookmarkStart w:id="0" w:name="_GoBack"/>
-      <w:bookmarkEnd w:id="0"/>
       <w:r>
         <w:rPr>
           <w:sz w:val="20"/>
@@ -268,23 +266,159 @@
           <w:iCs/>
           <w:szCs w:val="24"/>
         </w:rPr>
-        <w:t xml:space="preserve">Finally, added support for multivariable declarations and assignments </w:t>
-      </w:r>
+        <w:t xml:space="preserve">Added basic </w:t>
+      </w:r>
+      <w:bookmarkStart w:id="0" w:name="_GoBack"/>
       <w:r>
         <w:rPr>
           <w:rFonts w:ascii="Calibri" w:hAnsi="Calibri" w:cs="Arial"/>
           <w:iCs/>
           <w:szCs w:val="24"/>
         </w:rPr>
-        <w:t>[</w:t>
-      </w:r>
+        <w:t xml:space="preserve">overdue </w:t>
+      </w:r>
+      <w:bookmarkEnd w:id="0"/>
       <w:r>
         <w:rPr>
           <w:rFonts w:ascii="Calibri" w:hAnsi="Calibri" w:cs="Arial"/>
           <w:iCs/>
           <w:szCs w:val="24"/>
         </w:rPr>
-        <w:t>new]</w:t>
+        <w:t>language features</w:t>
+      </w:r>
+    </w:p>
+    <w:p>
+      <w:pPr>
+        <w:pStyle w:val="ListParagraph"/>
+        <w:widowControl w:val="0"/>
+        <w:numPr>
+          <w:ilvl w:val="1"/>
+          <w:numId w:val="19"/>
+        </w:numPr>
+        <w:tabs>
+          <w:tab w:val="left" w:pos="220"/>
+          <w:tab w:val="left" w:pos="720"/>
+          <w:tab w:val="left" w:pos="1440"/>
+          <w:tab w:val="left" w:pos="2160"/>
+          <w:tab w:val="left" w:pos="2880"/>
+          <w:tab w:val="left" w:pos="3600"/>
+          <w:tab w:val="left" w:pos="4320"/>
+          <w:tab w:val="left" w:pos="5040"/>
+          <w:tab w:val="left" w:pos="5760"/>
+          <w:tab w:val="left" w:pos="6480"/>
+          <w:tab w:val="left" w:pos="7200"/>
+          <w:tab w:val="left" w:pos="7920"/>
+          <w:tab w:val="left" w:pos="8640"/>
+        </w:tabs>
+        <w:spacing w:after="0" w:line="240" w:lineRule="auto"/>
+        <w:rPr>
+          <w:rFonts w:ascii="Calibri" w:hAnsi="Calibri" w:cs="Arial"/>
+          <w:iCs/>
+          <w:szCs w:val="24"/>
+        </w:rPr>
+      </w:pPr>
+      <w:r>
+        <w:rPr>
+          <w:rFonts w:ascii="Calibri" w:hAnsi="Calibri" w:cs="Arial"/>
+          <w:iCs/>
+          <w:szCs w:val="24"/>
+        </w:rPr>
+        <w:t>S</w:t>
+      </w:r>
+      <w:r>
+        <w:rPr>
+          <w:rFonts w:ascii="Calibri" w:hAnsi="Calibri" w:cs="Arial"/>
+          <w:iCs/>
+          <w:szCs w:val="24"/>
+        </w:rPr>
+        <w:t xml:space="preserve">upport for multivariable declarations and assignments </w:t>
+      </w:r>
+      <w:r>
+        <w:rPr>
+          <w:rFonts w:ascii="Calibri" w:hAnsi="Calibri" w:cs="Arial"/>
+          <w:iCs/>
+          <w:szCs w:val="24"/>
+        </w:rPr>
+        <w:t>[new]</w:t>
+      </w:r>
+      <w:r>
+        <w:rPr>
+          <w:rFonts w:ascii="Calibri" w:hAnsi="Calibri" w:cs="Arial"/>
+          <w:iCs/>
+          <w:szCs w:val="24"/>
+        </w:rPr>
+        <w:t xml:space="preserve"> </w:t>
+      </w:r>
+    </w:p>
+    <w:p>
+      <w:pPr>
+        <w:pStyle w:val="ListParagraph"/>
+        <w:widowControl w:val="0"/>
+        <w:numPr>
+          <w:ilvl w:val="1"/>
+          <w:numId w:val="19"/>
+        </w:numPr>
+        <w:tabs>
+          <w:tab w:val="left" w:pos="220"/>
+          <w:tab w:val="left" w:pos="720"/>
+          <w:tab w:val="left" w:pos="1440"/>
+          <w:tab w:val="left" w:pos="2160"/>
+          <w:tab w:val="left" w:pos="2880"/>
+          <w:tab w:val="left" w:pos="3600"/>
+          <w:tab w:val="left" w:pos="4320"/>
+          <w:tab w:val="left" w:pos="5040"/>
+          <w:tab w:val="left" w:pos="5760"/>
+          <w:tab w:val="left" w:pos="6480"/>
+          <w:tab w:val="left" w:pos="7200"/>
+          <w:tab w:val="left" w:pos="7920"/>
+          <w:tab w:val="left" w:pos="8640"/>
+        </w:tabs>
+        <w:spacing w:after="0" w:line="240" w:lineRule="auto"/>
+        <w:rPr>
+          <w:rFonts w:ascii="Calibri" w:hAnsi="Calibri" w:cs="Arial"/>
+          <w:iCs/>
+          <w:szCs w:val="24"/>
+        </w:rPr>
+      </w:pPr>
+      <w:r>
+        <w:rPr>
+          <w:rFonts w:ascii="Calibri" w:hAnsi="Calibri" w:cs="Arial"/>
+          <w:iCs/>
+          <w:szCs w:val="24"/>
+        </w:rPr>
+        <w:t>S</w:t>
+      </w:r>
+      <w:r>
+        <w:rPr>
+          <w:rFonts w:ascii="Calibri" w:hAnsi="Calibri" w:cs="Arial"/>
+          <w:iCs/>
+          <w:szCs w:val="24"/>
+        </w:rPr>
+        <w:t xml:space="preserve">upport for </w:t>
+      </w:r>
+      <w:r>
+        <w:rPr>
+          <w:rFonts w:ascii="Calibri" w:hAnsi="Calibri" w:cs="Arial"/>
+          <w:iCs/>
+          <w:szCs w:val="24"/>
+        </w:rPr>
+        <w:t>variable negation</w:t>
+      </w:r>
+      <w:r>
+        <w:rPr>
+          <w:rFonts w:ascii="Calibri" w:hAnsi="Calibri" w:cs="Arial"/>
+          <w:iCs/>
+          <w:szCs w:val="24"/>
+        </w:rPr>
+        <w:t xml:space="preserve"> </w:t>
+      </w:r>
+      <w:r>
+        <w:rPr>
+          <w:rFonts w:ascii="Calibri" w:hAnsi="Calibri" w:cs="Arial"/>
+          <w:iCs/>
+          <w:szCs w:val="24"/>
+        </w:rPr>
+        <w:t>[new]</w:t>
       </w:r>
       <w:r>
         <w:rPr>
@@ -378,31 +512,7 @@
           <w:iCs/>
           <w:szCs w:val="24"/>
         </w:rPr>
-        <w:t>Minor enhancements</w:t>
-      </w:r>
-      <w:r>
-        <w:rPr>
-          <w:rFonts w:ascii="Calibri" w:hAnsi="Calibri" w:cs="Arial"/>
-          <w:iCs/>
-          <w:szCs w:val="24"/>
-        </w:rPr>
-        <w:t xml:space="preserve"> and bug fixes</w:t>
-      </w:r>
-      <w:r>
-        <w:rPr>
-          <w:rFonts w:ascii="Calibri" w:hAnsi="Calibri" w:cs="Arial"/>
-          <w:iCs/>
-          <w:szCs w:val="24"/>
-        </w:rPr>
-        <w:t xml:space="preserve"> to the debugger [new]</w:t>
-      </w:r>
-      <w:r>
-        <w:rPr>
-          <w:rFonts w:ascii="Calibri" w:hAnsi="Calibri" w:cs="Arial"/>
-          <w:iCs/>
-          <w:szCs w:val="24"/>
-        </w:rPr>
-        <w:t xml:space="preserve"> </w:t>
+        <w:t xml:space="preserve">Minor enhancements and bug fixes to the debugger [new] </w:t>
       </w:r>
     </w:p>
     <w:p>
@@ -2776,7 +2886,7 @@
         <w:ind w:left="720" w:hanging="360"/>
       </w:pPr>
     </w:lvl>
-    <w:lvl w:ilvl="1" w:tplc="04090019" w:tentative="1">
+    <w:lvl w:ilvl="1" w:tplc="04090019">
       <w:start w:val="1"/>
       <w:numFmt w:val="lowerLetter"/>
       <w:lvlText w:val="%2."/>

</xml_diff>

<commit_message>
adding boxing for boolean types
</commit_message>
<xml_diff>
--- a/docs/readme.docx
+++ b/docs/readme.docx
@@ -322,8 +322,6 @@
         </w:rPr>
         <w:t xml:space="preserve">a </w:t>
       </w:r>
-      <w:bookmarkStart w:id="0" w:name="_GoBack"/>
-      <w:bookmarkEnd w:id="0"/>
       <w:r>
         <w:rPr>
           <w:rFonts w:ascii="Calibri" w:hAnsi="Calibri" w:cs="Arial"/>
@@ -332,7 +330,6 @@
         </w:rPr>
         <w:t>generic collections library ‘</w:t>
       </w:r>
-      <w:proofErr w:type="spellStart"/>
       <w:r>
         <w:rPr>
           <w:rFonts w:ascii="Calibri" w:hAnsi="Calibri" w:cs="Arial"/>
@@ -341,7 +338,6 @@
         </w:rPr>
         <w:t>Collection.Generic</w:t>
       </w:r>
-      <w:proofErr w:type="spellEnd"/>
       <w:r>
         <w:rPr>
           <w:rFonts w:ascii="Calibri" w:hAnsi="Calibri" w:cs="Arial"/>
@@ -387,7 +383,7 @@
           <w:iCs/>
           <w:szCs w:val="24"/>
         </w:rPr>
-        <w:t>Added boxing/unboxing support for primitive types (Bool, Byte, Char,</w:t>
+        <w:t>Added boxing/unboxing support for primitive types (Byte, Char,</w:t>
       </w:r>
       <w:r>
         <w:rPr>
@@ -444,6 +440,8 @@
         </w:rPr>
         <w:t>General enhancements to the compiler and debugger</w:t>
       </w:r>
+      <w:bookmarkStart w:id="0" w:name="_GoBack"/>
+      <w:bookmarkEnd w:id="0"/>
     </w:p>
     <w:p>
       <w:pPr>
@@ -601,23 +599,7 @@
           <w:rFonts w:ascii="Calibri" w:hAnsi="Calibri" w:cs="Arial"/>
           <w:szCs w:val="24"/>
         </w:rPr>
-        <w:t>doc/</w:t>
-      </w:r>
-      <w:proofErr w:type="spellStart"/>
-      <w:r>
-        <w:rPr>
-          <w:rFonts w:ascii="Calibri" w:hAnsi="Calibri" w:cs="Arial"/>
-          <w:szCs w:val="24"/>
-        </w:rPr>
-        <w:t>api</w:t>
-      </w:r>
-      <w:proofErr w:type="spellEnd"/>
-      <w:r>
-        <w:rPr>
-          <w:rFonts w:ascii="Calibri" w:hAnsi="Calibri" w:cs="Arial"/>
-          <w:szCs w:val="24"/>
-        </w:rPr>
-        <w:t>/ – class library documentation</w:t>
+        <w:t>doc/api/ – class library documentation</w:t>
       </w:r>
     </w:p>
     <w:p>
@@ -736,23 +718,7 @@
           <w:rFonts w:ascii="Calibri" w:hAnsi="Calibri" w:cs="Arial"/>
           <w:szCs w:val="24"/>
         </w:rPr>
-        <w:t>lib/</w:t>
-      </w:r>
-      <w:proofErr w:type="spellStart"/>
-      <w:r>
-        <w:rPr>
-          <w:rFonts w:ascii="Calibri" w:hAnsi="Calibri" w:cs="Arial"/>
-          <w:szCs w:val="24"/>
-        </w:rPr>
-        <w:t>sdl</w:t>
-      </w:r>
-      <w:proofErr w:type="spellEnd"/>
-      <w:r>
-        <w:rPr>
-          <w:rFonts w:ascii="Calibri" w:hAnsi="Calibri" w:cs="Arial"/>
-          <w:szCs w:val="24"/>
-        </w:rPr>
-        <w:t>/ – host SDL shared libraries</w:t>
+        <w:t>lib/sdl/ – host SDL shared libraries</w:t>
       </w:r>
     </w:p>
     <w:p>
@@ -862,23 +828,7 @@
           <w:rFonts w:ascii="Calibri" w:hAnsi="Calibri" w:cs="Arial"/>
           <w:szCs w:val="24"/>
         </w:rPr>
-        <w:t xml:space="preserve">If the Windows installer is used these variables will be automatically set after the system is restarted. For Debian and </w:t>
-      </w:r>
-      <w:proofErr w:type="gramStart"/>
-      <w:r>
-        <w:rPr>
-          <w:rFonts w:ascii="Calibri" w:hAnsi="Calibri" w:cs="Arial"/>
-          <w:szCs w:val="24"/>
-        </w:rPr>
-        <w:t>Ubuntu</w:t>
-      </w:r>
-      <w:proofErr w:type="gramEnd"/>
-      <w:r>
-        <w:rPr>
-          <w:rFonts w:ascii="Calibri" w:hAnsi="Calibri" w:cs="Arial"/>
-          <w:szCs w:val="24"/>
-        </w:rPr>
-        <w:t xml:space="preserve"> the location of the files is fixed by the installer so no variables are needed.</w:t>
+        <w:t>If the Windows installer is used these variables will be automatically set after the system is restarted. For Debian and Ubuntu the location of the files is fixed by the installer so no variables are needed.</w:t>
       </w:r>
     </w:p>
     <w:p>
@@ -984,23 +934,7 @@
           <w:rFonts w:ascii="Calibri" w:hAnsi="Calibri" w:cs="Arial"/>
           <w:szCs w:val="24"/>
         </w:rPr>
-        <w:t>_PATH=C:\Users\&lt;account&gt;\</w:t>
-      </w:r>
-      <w:proofErr w:type="spellStart"/>
-      <w:r>
-        <w:rPr>
-          <w:rFonts w:ascii="Calibri" w:hAnsi="Calibri" w:cs="Arial"/>
-          <w:szCs w:val="24"/>
-        </w:rPr>
-        <w:t>objeck-lang</w:t>
-      </w:r>
-      <w:proofErr w:type="spellEnd"/>
-      <w:r>
-        <w:rPr>
-          <w:rFonts w:ascii="Calibri" w:hAnsi="Calibri" w:cs="Arial"/>
-          <w:szCs w:val="24"/>
-        </w:rPr>
-        <w:t>\lib</w:t>
+        <w:t>_PATH=C:\Users\&lt;account&gt;\objeck-lang\lib</w:t>
       </w:r>
     </w:p>
     <w:p>
@@ -1031,65 +965,8 @@
           <w:rFonts w:ascii="Calibri" w:hAnsi="Calibri" w:cs="Arial"/>
           <w:szCs w:val="24"/>
         </w:rPr>
-        <w:t>set PATH=%PATH</w:t>
-      </w:r>
-      <w:proofErr w:type="gramStart"/>
-      <w:r>
-        <w:rPr>
-          <w:rFonts w:ascii="Calibri" w:hAnsi="Calibri" w:cs="Arial"/>
-          <w:szCs w:val="24"/>
-        </w:rPr>
-        <w:t>%;C:\</w:t>
-      </w:r>
-      <w:proofErr w:type="gramEnd"/>
-      <w:r>
-        <w:rPr>
-          <w:rFonts w:ascii="Calibri" w:hAnsi="Calibri" w:cs="Arial"/>
-          <w:szCs w:val="24"/>
-        </w:rPr>
-        <w:t xml:space="preserve"> Users\&lt;account&gt;\ </w:t>
-      </w:r>
-      <w:proofErr w:type="spellStart"/>
-      <w:r>
-        <w:rPr>
-          <w:rFonts w:ascii="Calibri" w:hAnsi="Calibri" w:cs="Arial"/>
-          <w:szCs w:val="24"/>
-        </w:rPr>
-        <w:t>objeck-lang</w:t>
-      </w:r>
-      <w:proofErr w:type="spellEnd"/>
-      <w:r>
-        <w:rPr>
-          <w:rFonts w:ascii="Calibri" w:hAnsi="Calibri" w:cs="Arial"/>
-          <w:szCs w:val="24"/>
-        </w:rPr>
-        <w:t xml:space="preserve">\bin; C:\ Users\&lt;account&gt;\ </w:t>
-      </w:r>
-      <w:proofErr w:type="spellStart"/>
-      <w:r>
-        <w:rPr>
-          <w:rFonts w:ascii="Calibri" w:hAnsi="Calibri" w:cs="Arial"/>
-          <w:szCs w:val="24"/>
-        </w:rPr>
-        <w:t>objeck-lang</w:t>
-      </w:r>
-      <w:proofErr w:type="spellEnd"/>
-      <w:r>
-        <w:rPr>
-          <w:rFonts w:ascii="Calibri" w:hAnsi="Calibri" w:cs="Arial"/>
-          <w:szCs w:val="24"/>
-        </w:rPr>
-        <w:t>\lib\</w:t>
-      </w:r>
-      <w:proofErr w:type="spellStart"/>
-      <w:r>
-        <w:rPr>
-          <w:rFonts w:ascii="Calibri" w:hAnsi="Calibri" w:cs="Arial"/>
-          <w:szCs w:val="24"/>
-        </w:rPr>
-        <w:t>sdl</w:t>
-      </w:r>
-      <w:proofErr w:type="spellEnd"/>
+        <w:t>set PATH=%PATH%;C:\ Users\&lt;account&gt;\ objeck-lang\bin; C:\ Users\&lt;account&gt;\ objeck-lang\lib\sdl</w:t>
+      </w:r>
     </w:p>
     <w:p>
       <w:pPr>
@@ -1170,23 +1047,7 @@
           <w:rFonts w:ascii="Calibri" w:hAnsi="Calibri" w:cs="Arial"/>
           <w:szCs w:val="24"/>
         </w:rPr>
-        <w:t>export PATH=$PATH:/home/&lt;account&gt;/</w:t>
-      </w:r>
-      <w:proofErr w:type="spellStart"/>
-      <w:r>
-        <w:rPr>
-          <w:rFonts w:ascii="Calibri" w:hAnsi="Calibri" w:cs="Arial"/>
-          <w:szCs w:val="24"/>
-        </w:rPr>
-        <w:t>objeck-lang</w:t>
-      </w:r>
-      <w:proofErr w:type="spellEnd"/>
-      <w:r>
-        <w:rPr>
-          <w:rFonts w:ascii="Calibri" w:hAnsi="Calibri" w:cs="Arial"/>
-          <w:szCs w:val="24"/>
-        </w:rPr>
-        <w:t>/bin</w:t>
+        <w:t>export PATH=$PATH:/home/&lt;account&gt;/objeck-lang/bin</w:t>
       </w:r>
     </w:p>
     <w:p>
@@ -1231,23 +1092,7 @@
           <w:rFonts w:ascii="Calibri" w:hAnsi="Calibri" w:cs="Arial"/>
           <w:szCs w:val="24"/>
         </w:rPr>
-        <w:t>=/home/&lt;account&gt;/</w:t>
-      </w:r>
-      <w:proofErr w:type="spellStart"/>
-      <w:r>
-        <w:rPr>
-          <w:rFonts w:ascii="Calibri" w:hAnsi="Calibri" w:cs="Arial"/>
-          <w:szCs w:val="24"/>
-        </w:rPr>
-        <w:t>objeck-lang</w:t>
-      </w:r>
-      <w:proofErr w:type="spellEnd"/>
-      <w:r>
-        <w:rPr>
-          <w:rFonts w:ascii="Calibri" w:hAnsi="Calibri" w:cs="Arial"/>
-          <w:szCs w:val="24"/>
-        </w:rPr>
-        <w:t>/lib</w:t>
+        <w:t>=/home/&lt;account&gt;/objeck-lang/lib</w:t>
       </w:r>
     </w:p>
     <w:p>
@@ -1332,85 +1177,12 @@
           <w:szCs w:val="24"/>
         </w:rPr>
       </w:pPr>
-      <w:proofErr w:type="spellStart"/>
-      <w:r>
-        <w:rPr>
-          <w:rFonts w:ascii="Calibri" w:hAnsi="Calibri" w:cs="Arial"/>
-          <w:szCs w:val="24"/>
-        </w:rPr>
-        <w:t>obc</w:t>
-      </w:r>
-      <w:proofErr w:type="spellEnd"/>
-      <w:r>
-        <w:rPr>
-          <w:rFonts w:ascii="Calibri" w:hAnsi="Calibri" w:cs="Arial"/>
-          <w:szCs w:val="24"/>
-        </w:rPr>
-        <w:t xml:space="preserve"> -</w:t>
-      </w:r>
-      <w:proofErr w:type="spellStart"/>
-      <w:r>
-        <w:rPr>
-          <w:rFonts w:ascii="Calibri" w:hAnsi="Calibri" w:cs="Arial"/>
-          <w:szCs w:val="24"/>
-        </w:rPr>
-        <w:t>src</w:t>
-      </w:r>
-      <w:proofErr w:type="spellEnd"/>
-      <w:r>
-        <w:rPr>
-          <w:rFonts w:ascii="Calibri" w:hAnsi="Calibri" w:cs="Arial"/>
-          <w:szCs w:val="24"/>
-        </w:rPr>
-        <w:t xml:space="preserve"> ..\examples\</w:t>
-      </w:r>
-      <w:proofErr w:type="spellStart"/>
-      <w:r>
-        <w:rPr>
-          <w:rFonts w:ascii="Calibri" w:hAnsi="Calibri" w:cs="Arial"/>
-          <w:szCs w:val="24"/>
-        </w:rPr>
-        <w:t>hello.obs</w:t>
-      </w:r>
-      <w:proofErr w:type="spellEnd"/>
-      <w:r>
-        <w:rPr>
-          <w:rFonts w:ascii="Calibri" w:hAnsi="Calibri" w:cs="Arial"/>
-          <w:szCs w:val="24"/>
-        </w:rPr>
-        <w:t xml:space="preserve"> -</w:t>
-      </w:r>
-      <w:proofErr w:type="spellStart"/>
-      <w:r>
-        <w:rPr>
-          <w:rFonts w:ascii="Calibri" w:hAnsi="Calibri" w:cs="Arial"/>
-          <w:szCs w:val="24"/>
-        </w:rPr>
-        <w:t>dest</w:t>
-      </w:r>
-      <w:proofErr w:type="spellEnd"/>
-      <w:r>
-        <w:rPr>
-          <w:rFonts w:ascii="Calibri" w:hAnsi="Calibri" w:cs="Arial"/>
-          <w:szCs w:val="24"/>
-        </w:rPr>
-        <w:t xml:space="preserve"> </w:t>
-      </w:r>
-      <w:proofErr w:type="spellStart"/>
-      <w:r>
-        <w:rPr>
-          <w:rFonts w:ascii="Calibri" w:hAnsi="Calibri" w:cs="Arial"/>
-          <w:szCs w:val="24"/>
-        </w:rPr>
-        <w:t>hello.obe</w:t>
-      </w:r>
-      <w:proofErr w:type="spellEnd"/>
-      <w:r>
-        <w:rPr>
-          <w:rFonts w:ascii="Calibri" w:hAnsi="Calibri" w:cs="Arial"/>
-          <w:szCs w:val="24"/>
-        </w:rPr>
-        <w:t xml:space="preserve"> </w:t>
+      <w:r>
+        <w:rPr>
+          <w:rFonts w:ascii="Calibri" w:hAnsi="Calibri" w:cs="Arial"/>
+          <w:szCs w:val="24"/>
+        </w:rPr>
+        <w:t xml:space="preserve">obc -src ..\examples\hello.obs -dest hello.obe </w:t>
       </w:r>
     </w:p>
     <w:p>
@@ -1479,127 +1251,13 @@
           <w:szCs w:val="24"/>
         </w:rPr>
       </w:pPr>
-      <w:proofErr w:type="spellStart"/>
-      <w:r>
-        <w:rPr>
-          <w:rFonts w:ascii="Calibri" w:hAnsi="Calibri" w:cs="Arial"/>
-          <w:szCs w:val="24"/>
-        </w:rPr>
-        <w:t>obc</w:t>
-      </w:r>
-      <w:proofErr w:type="spellEnd"/>
-      <w:r>
-        <w:rPr>
-          <w:rFonts w:ascii="Calibri" w:hAnsi="Calibri" w:cs="Arial"/>
-          <w:szCs w:val="24"/>
-        </w:rPr>
-        <w:t xml:space="preserve"> -</w:t>
-      </w:r>
-      <w:proofErr w:type="spellStart"/>
-      <w:r>
-        <w:rPr>
-          <w:rFonts w:ascii="Calibri" w:hAnsi="Calibri" w:cs="Arial"/>
-          <w:szCs w:val="24"/>
-        </w:rPr>
-        <w:t>src</w:t>
-      </w:r>
-      <w:proofErr w:type="spellEnd"/>
-      <w:r>
-        <w:rPr>
-          <w:rFonts w:ascii="Calibri" w:hAnsi="Calibri" w:cs="Arial"/>
-          <w:szCs w:val="24"/>
-        </w:rPr>
-        <w:t xml:space="preserve"> 'C:\Program Files\</w:t>
-      </w:r>
-      <w:proofErr w:type="spellStart"/>
-      <w:r>
-        <w:rPr>
-          <w:rFonts w:ascii="Calibri" w:hAnsi="Calibri" w:cs="Arial"/>
-          <w:szCs w:val="24"/>
-        </w:rPr>
-        <w:t>Objeck</w:t>
-      </w:r>
-      <w:proofErr w:type="spellEnd"/>
-      <w:r>
-        <w:rPr>
-          <w:rFonts w:ascii="Calibri" w:hAnsi="Calibri" w:cs="Arial"/>
-          <w:szCs w:val="24"/>
-        </w:rPr>
-        <w:t>\</w:t>
-      </w:r>
-      <w:proofErr w:type="spellStart"/>
-      <w:r>
-        <w:rPr>
-          <w:rFonts w:ascii="Calibri" w:hAnsi="Calibri" w:cs="Arial"/>
-          <w:szCs w:val="24"/>
-        </w:rPr>
-        <w:t>objeck-lang</w:t>
-      </w:r>
-      <w:proofErr w:type="spellEnd"/>
-      <w:r>
-        <w:rPr>
-          <w:rFonts w:ascii="Calibri" w:hAnsi="Calibri" w:cs="Arial"/>
-          <w:szCs w:val="24"/>
-        </w:rPr>
-        <w:t>\examples\</w:t>
-      </w:r>
-      <w:proofErr w:type="spellStart"/>
-      <w:r>
-        <w:rPr>
-          <w:rFonts w:ascii="Calibri" w:hAnsi="Calibri" w:cs="Arial"/>
-          <w:szCs w:val="24"/>
-        </w:rPr>
-        <w:t>encrypt.obs</w:t>
-      </w:r>
-      <w:proofErr w:type="spellEnd"/>
-      <w:r>
-        <w:rPr>
-          <w:rFonts w:ascii="Calibri" w:hAnsi="Calibri" w:cs="Arial"/>
-          <w:szCs w:val="24"/>
-        </w:rPr>
-        <w:t xml:space="preserve">' -lib </w:t>
-      </w:r>
-      <w:proofErr w:type="spellStart"/>
-      <w:r>
-        <w:rPr>
-          <w:rFonts w:ascii="Calibri" w:hAnsi="Calibri" w:cs="Arial"/>
-          <w:szCs w:val="24"/>
-        </w:rPr>
-        <w:t>encrypt.obl</w:t>
-      </w:r>
-      <w:proofErr w:type="spellEnd"/>
-      <w:r>
-        <w:rPr>
-          <w:rFonts w:ascii="Calibri" w:hAnsi="Calibri" w:cs="Arial"/>
-          <w:szCs w:val="24"/>
-        </w:rPr>
-        <w:t xml:space="preserve"> -</w:t>
-      </w:r>
-      <w:proofErr w:type="spellStart"/>
-      <w:r>
-        <w:rPr>
-          <w:rFonts w:ascii="Calibri" w:hAnsi="Calibri" w:cs="Arial"/>
-          <w:szCs w:val="24"/>
-        </w:rPr>
-        <w:t>dest</w:t>
-      </w:r>
-      <w:proofErr w:type="spellEnd"/>
-      <w:r>
-        <w:rPr>
-          <w:rFonts w:ascii="Calibri" w:hAnsi="Calibri" w:cs="Arial"/>
-          <w:szCs w:val="24"/>
-        </w:rPr>
-        <w:t xml:space="preserve"> </w:t>
-      </w:r>
-      <w:proofErr w:type="spellStart"/>
-      <w:r>
-        <w:rPr>
-          <w:rFonts w:ascii="Calibri" w:hAnsi="Calibri" w:cs="Arial"/>
-          <w:szCs w:val="24"/>
-        </w:rPr>
-        <w:t>hello.obe</w:t>
-      </w:r>
-      <w:proofErr w:type="spellEnd"/>
+      <w:r>
+        <w:rPr>
+          <w:rFonts w:ascii="Calibri" w:hAnsi="Calibri" w:cs="Arial"/>
+          <w:szCs w:val="24"/>
+        </w:rPr>
+        <w:t>obc -src 'C:\Program Files\Objeck\objeck-lang\examples\encrypt.obs' -lib encrypt.obl -dest hello.obe</w:t>
+      </w:r>
     </w:p>
     <w:p>
       <w:pPr>
@@ -1624,32 +1282,8 @@
           <w:szCs w:val="24"/>
         </w:rPr>
         <w:tab/>
-      </w:r>
-      <w:proofErr w:type="spellStart"/>
-      <w:r>
-        <w:rPr>
-          <w:rFonts w:ascii="Calibri" w:hAnsi="Calibri" w:cs="Arial"/>
-          <w:szCs w:val="24"/>
-        </w:rPr>
-        <w:t>obr</w:t>
-      </w:r>
-      <w:proofErr w:type="spellEnd"/>
-      <w:r>
-        <w:rPr>
-          <w:rFonts w:ascii="Calibri" w:hAnsi="Calibri" w:cs="Arial"/>
-          <w:szCs w:val="24"/>
-        </w:rPr>
-        <w:t xml:space="preserve"> </w:t>
-      </w:r>
-      <w:proofErr w:type="spellStart"/>
-      <w:r>
-        <w:rPr>
-          <w:rFonts w:ascii="Calibri" w:hAnsi="Calibri" w:cs="Arial"/>
-          <w:szCs w:val="24"/>
-        </w:rPr>
-        <w:t>hello.obe</w:t>
-      </w:r>
-      <w:proofErr w:type="spellEnd"/>
+        <w:t>obr hello.obe</w:t>
+      </w:r>
     </w:p>
     <w:p>
       <w:pPr>
@@ -1729,98 +1363,8 @@
           <w:szCs w:val="24"/>
         </w:rPr>
         <w:tab/>
-      </w:r>
-      <w:proofErr w:type="spellStart"/>
-      <w:r>
-        <w:rPr>
-          <w:rFonts w:ascii="Calibri" w:hAnsi="Calibri" w:cs="Arial"/>
-          <w:szCs w:val="24"/>
-        </w:rPr>
-        <w:t>obc</w:t>
-      </w:r>
-      <w:proofErr w:type="spellEnd"/>
-      <w:r>
-        <w:rPr>
-          <w:rFonts w:ascii="Calibri" w:hAnsi="Calibri" w:cs="Arial"/>
-          <w:szCs w:val="24"/>
-        </w:rPr>
-        <w:t xml:space="preserve"> -</w:t>
-      </w:r>
-      <w:proofErr w:type="spellStart"/>
-      <w:r>
-        <w:rPr>
-          <w:rFonts w:ascii="Calibri" w:hAnsi="Calibri" w:cs="Arial"/>
-          <w:szCs w:val="24"/>
-        </w:rPr>
-        <w:t>src</w:t>
-      </w:r>
-      <w:proofErr w:type="spellEnd"/>
-      <w:r>
-        <w:rPr>
-          <w:rFonts w:ascii="Calibri" w:hAnsi="Calibri" w:cs="Arial"/>
-          <w:szCs w:val="24"/>
-        </w:rPr>
-        <w:t xml:space="preserve"> ..\examples\</w:t>
-      </w:r>
-      <w:proofErr w:type="spellStart"/>
-      <w:r>
-        <w:rPr>
-          <w:rFonts w:ascii="Calibri" w:hAnsi="Calibri" w:cs="Arial"/>
-          <w:szCs w:val="24"/>
-        </w:rPr>
-        <w:t>xml_path.obs</w:t>
-      </w:r>
-      <w:proofErr w:type="spellEnd"/>
-      <w:r>
-        <w:rPr>
-          <w:rFonts w:ascii="Calibri" w:hAnsi="Calibri" w:cs="Arial"/>
-          <w:szCs w:val="24"/>
-        </w:rPr>
-        <w:t xml:space="preserve"> -lib </w:t>
-      </w:r>
-      <w:proofErr w:type="spellStart"/>
-      <w:proofErr w:type="gramStart"/>
-      <w:r>
-        <w:rPr>
-          <w:rFonts w:ascii="Calibri" w:hAnsi="Calibri" w:cs="Arial"/>
-          <w:szCs w:val="24"/>
-        </w:rPr>
-        <w:t>collect.obl,xml.obl</w:t>
-      </w:r>
-      <w:proofErr w:type="spellEnd"/>
-      <w:proofErr w:type="gramEnd"/>
-      <w:r>
-        <w:rPr>
-          <w:rFonts w:ascii="Calibri" w:hAnsi="Calibri" w:cs="Arial"/>
-          <w:szCs w:val="24"/>
-        </w:rPr>
-        <w:t xml:space="preserve"> -</w:t>
-      </w:r>
-      <w:proofErr w:type="spellStart"/>
-      <w:r>
-        <w:rPr>
-          <w:rFonts w:ascii="Calibri" w:hAnsi="Calibri" w:cs="Arial"/>
-          <w:szCs w:val="24"/>
-        </w:rPr>
-        <w:t>dest</w:t>
-      </w:r>
-      <w:proofErr w:type="spellEnd"/>
-      <w:r>
-        <w:rPr>
-          <w:rFonts w:ascii="Calibri" w:hAnsi="Calibri" w:cs="Arial"/>
-          <w:szCs w:val="24"/>
-        </w:rPr>
-        <w:t xml:space="preserve"> </w:t>
-      </w:r>
-      <w:proofErr w:type="spellStart"/>
-      <w:r>
-        <w:rPr>
-          <w:rFonts w:ascii="Calibri" w:hAnsi="Calibri" w:cs="Arial"/>
-          <w:szCs w:val="24"/>
-        </w:rPr>
-        <w:t>xml_path.obe</w:t>
-      </w:r>
-      <w:proofErr w:type="spellEnd"/>
+        <w:t>obc -src ..\examples\xml_path.obs -lib collect.obl,xml.obl -dest xml_path.obe</w:t>
+      </w:r>
     </w:p>
     <w:p>
       <w:pPr>
@@ -1845,38 +1389,7 @@
           <w:szCs w:val="24"/>
         </w:rPr>
         <w:tab/>
-      </w:r>
-      <w:proofErr w:type="spellStart"/>
-      <w:r>
-        <w:rPr>
-          <w:rFonts w:ascii="Calibri" w:hAnsi="Calibri" w:cs="Arial"/>
-          <w:szCs w:val="24"/>
-        </w:rPr>
-        <w:t>obr</w:t>
-      </w:r>
-      <w:proofErr w:type="spellEnd"/>
-      <w:r>
-        <w:rPr>
-          <w:rFonts w:ascii="Calibri" w:hAnsi="Calibri" w:cs="Arial"/>
-          <w:szCs w:val="24"/>
-        </w:rPr>
-        <w:t xml:space="preserve"> </w:t>
-      </w:r>
-      <w:proofErr w:type="spellStart"/>
-      <w:r>
-        <w:rPr>
-          <w:rFonts w:ascii="Calibri" w:hAnsi="Calibri" w:cs="Arial"/>
-          <w:szCs w:val="24"/>
-        </w:rPr>
-        <w:t>xml.obe</w:t>
-      </w:r>
-      <w:proofErr w:type="spellEnd"/>
-      <w:r>
-        <w:rPr>
-          <w:rFonts w:ascii="Calibri" w:hAnsi="Calibri" w:cs="Arial"/>
-          <w:szCs w:val="24"/>
-        </w:rPr>
-        <w:t xml:space="preserve"> </w:t>
+        <w:t xml:space="preserve">obr xml.obe </w:t>
       </w:r>
     </w:p>
     <w:p>
@@ -1899,23 +1412,7 @@
           <w:rFonts w:ascii="Calibri" w:hAnsi="Calibri" w:cs="Arial"/>
           <w:szCs w:val="24"/>
         </w:rPr>
-        <w:t xml:space="preserve">For OS X (10.9 or greater), you’ll need to install OpenSSL in order to use encryption APIs as well as </w:t>
-      </w:r>
-      <w:proofErr w:type="spellStart"/>
-      <w:r>
-        <w:rPr>
-          <w:rFonts w:ascii="Calibri" w:hAnsi="Calibri" w:cs="Arial"/>
-          <w:szCs w:val="24"/>
-        </w:rPr>
-        <w:t>iODBC</w:t>
-      </w:r>
-      <w:proofErr w:type="spellEnd"/>
-      <w:r>
-        <w:rPr>
-          <w:rFonts w:ascii="Calibri" w:hAnsi="Calibri" w:cs="Arial"/>
-          <w:szCs w:val="24"/>
-        </w:rPr>
-        <w:t xml:space="preserve"> to enable database support. Please refer to the following </w:t>
+        <w:t xml:space="preserve">For OS X (10.9 or greater), you’ll need to install OpenSSL in order to use encryption APIs as well as iODBC to enable database support. Please refer to the following </w:t>
       </w:r>
       <w:hyperlink r:id="rId9">
         <w:r>
@@ -2057,21 +1554,12 @@
           <w:szCs w:val="24"/>
         </w:rPr>
       </w:pPr>
-      <w:proofErr w:type="spellStart"/>
       <w:r>
         <w:rPr>
           <w:rFonts w:ascii="Calibri" w:hAnsi="Calibri" w:cs="Calibri"/>
           <w:szCs w:val="24"/>
         </w:rPr>
-        <w:t>sudo</w:t>
-      </w:r>
-      <w:proofErr w:type="spellEnd"/>
-      <w:r>
-        <w:rPr>
-          <w:rFonts w:ascii="Calibri" w:hAnsi="Calibri" w:cs="Calibri"/>
-          <w:szCs w:val="24"/>
-        </w:rPr>
-        <w:t xml:space="preserve"> apt install libsdl1.2debian libsdl-gfx1.2-5 libsdl-gfx1.2-dev libsdl-gfx1.2-doc libsdl-image1.2 libsdl-image1.2-dbg libsdl-image1.2-dev libsdl-mixer1.2 libsdl-mixer1.2-dbg libsdl-mixer1.2-dev libsdl-net1.2 libsdl-net1.2-dbg libsdl-net1.2-dev libsdl-sound1.2 libsdl-sound1.2-dev libsdl-ttf2.0-0 libsdl-ttf2.0-dev</w:t>
+        <w:t>sudo apt install libsdl1.2debian libsdl-gfx1.2-5 libsdl-gfx1.2-dev libsdl-gfx1.2-doc libsdl-image1.2 libsdl-image1.2-dbg libsdl-image1.2-dev libsdl-mixer1.2 libsdl-mixer1.2-dbg libsdl-mixer1.2-dev libsdl-net1.2 libsdl-net1.2-dbg libsdl-net1.2-dev libsdl-sound1.2 libsdl-sound1.2-dev libsdl-ttf2.0-0 libsdl-ttf2.0-dev</w:t>
       </w:r>
     </w:p>
     <w:p>

</xml_diff>

<commit_message>
updating docs for release
</commit_message>
<xml_diff>
--- a/docs/readme.docx
+++ b/docs/readme.docx
@@ -49,13 +49,19 @@
         <w:rPr>
           <w:sz w:val="20"/>
         </w:rPr>
-        <w:t xml:space="preserve">June </w:t>
+        <w:t>July</w:t>
       </w:r>
       <w:r>
         <w:rPr>
           <w:sz w:val="20"/>
         </w:rPr>
-        <w:t>22</w:t>
+        <w:t xml:space="preserve"> </w:t>
+      </w:r>
+      <w:r>
+        <w:rPr>
+          <w:sz w:val="20"/>
+        </w:rPr>
+        <w:t>4</w:t>
       </w:r>
       <w:r>
         <w:rPr>
@@ -115,7 +121,7 @@
           <w:iCs/>
           <w:szCs w:val="24"/>
         </w:rPr>
-        <w:t xml:space="preserve">Added </w:t>
+        <w:t>S</w:t>
       </w:r>
       <w:r>
         <w:rPr>
@@ -123,7 +129,7 @@
           <w:iCs/>
           <w:szCs w:val="24"/>
         </w:rPr>
-        <w:t>support for lambda expressions</w:t>
+        <w:t>upport for lambda expressions</w:t>
       </w:r>
       <w:r>
         <w:rPr>
@@ -131,7 +137,7 @@
           <w:iCs/>
           <w:szCs w:val="24"/>
         </w:rPr>
-        <w:t>.</w:t>
+        <w:t xml:space="preserve"> and closures.</w:t>
       </w:r>
     </w:p>
     <w:p>
@@ -159,6 +165,8 @@
           <w:szCs w:val="24"/>
         </w:rPr>
       </w:pPr>
+      <w:bookmarkStart w:id="0" w:name="_GoBack"/>
+      <w:bookmarkEnd w:id="0"/>
     </w:p>
     <w:p>
       <w:pPr>
@@ -230,7 +238,7 @@
           <w:iCs/>
           <w:szCs w:val="24"/>
         </w:rPr>
-        <w:t>Added support for lambda expression and a</w:t>
+        <w:t>Added support for lambda expression</w:t>
       </w:r>
       <w:r>
         <w:rPr>
@@ -238,7 +246,7 @@
           <w:iCs/>
           <w:szCs w:val="24"/>
         </w:rPr>
-        <w:t xml:space="preserve">liases to functional types </w:t>
+        <w:t>s</w:t>
       </w:r>
       <w:r>
         <w:rPr>
@@ -246,7 +254,117 @@
           <w:iCs/>
           <w:szCs w:val="24"/>
         </w:rPr>
+        <w:t xml:space="preserve"> </w:t>
+      </w:r>
+      <w:r>
+        <w:rPr>
+          <w:rFonts w:ascii="Calibri" w:hAnsi="Calibri" w:cs="Arial"/>
+          <w:iCs/>
+          <w:szCs w:val="24"/>
+        </w:rPr>
         <w:t>(new)</w:t>
+      </w:r>
+    </w:p>
+    <w:p>
+      <w:pPr>
+        <w:pStyle w:val="ListParagraph"/>
+        <w:widowControl w:val="0"/>
+        <w:numPr>
+          <w:ilvl w:val="1"/>
+          <w:numId w:val="19"/>
+        </w:numPr>
+        <w:tabs>
+          <w:tab w:val="left" w:pos="220"/>
+          <w:tab w:val="left" w:pos="720"/>
+          <w:tab w:val="left" w:pos="1440"/>
+          <w:tab w:val="left" w:pos="2160"/>
+          <w:tab w:val="left" w:pos="2880"/>
+          <w:tab w:val="left" w:pos="3600"/>
+          <w:tab w:val="left" w:pos="4320"/>
+          <w:tab w:val="left" w:pos="5040"/>
+          <w:tab w:val="left" w:pos="5760"/>
+          <w:tab w:val="left" w:pos="6480"/>
+          <w:tab w:val="left" w:pos="7200"/>
+          <w:tab w:val="left" w:pos="7920"/>
+          <w:tab w:val="left" w:pos="8640"/>
+        </w:tabs>
+        <w:spacing w:after="0" w:line="240" w:lineRule="auto"/>
+        <w:rPr>
+          <w:rFonts w:ascii="Calibri" w:hAnsi="Calibri" w:cs="Arial"/>
+          <w:iCs/>
+          <w:szCs w:val="24"/>
+        </w:rPr>
+      </w:pPr>
+      <w:r>
+        <w:rPr>
+          <w:rFonts w:ascii="Calibri" w:hAnsi="Calibri" w:cs="Arial"/>
+          <w:iCs/>
+          <w:szCs w:val="24"/>
+        </w:rPr>
+        <w:t>Closure support</w:t>
+      </w:r>
+    </w:p>
+    <w:p>
+      <w:pPr>
+        <w:pStyle w:val="ListParagraph"/>
+        <w:widowControl w:val="0"/>
+        <w:numPr>
+          <w:ilvl w:val="1"/>
+          <w:numId w:val="19"/>
+        </w:numPr>
+        <w:tabs>
+          <w:tab w:val="left" w:pos="220"/>
+          <w:tab w:val="left" w:pos="720"/>
+          <w:tab w:val="left" w:pos="1440"/>
+          <w:tab w:val="left" w:pos="2160"/>
+          <w:tab w:val="left" w:pos="2880"/>
+          <w:tab w:val="left" w:pos="3600"/>
+          <w:tab w:val="left" w:pos="4320"/>
+          <w:tab w:val="left" w:pos="5040"/>
+          <w:tab w:val="left" w:pos="5760"/>
+          <w:tab w:val="left" w:pos="6480"/>
+          <w:tab w:val="left" w:pos="7200"/>
+          <w:tab w:val="left" w:pos="7920"/>
+          <w:tab w:val="left" w:pos="8640"/>
+        </w:tabs>
+        <w:spacing w:after="0" w:line="240" w:lineRule="auto"/>
+        <w:rPr>
+          <w:rFonts w:ascii="Calibri" w:hAnsi="Calibri" w:cs="Arial"/>
+          <w:iCs/>
+          <w:szCs w:val="24"/>
+        </w:rPr>
+      </w:pPr>
+      <w:r>
+        <w:rPr>
+          <w:rFonts w:ascii="Calibri" w:hAnsi="Calibri" w:cs="Arial"/>
+          <w:iCs/>
+          <w:szCs w:val="24"/>
+        </w:rPr>
+        <w:t>A</w:t>
+      </w:r>
+      <w:r>
+        <w:rPr>
+          <w:rFonts w:ascii="Calibri" w:hAnsi="Calibri" w:cs="Arial"/>
+          <w:iCs/>
+          <w:szCs w:val="24"/>
+        </w:rPr>
+        <w:t xml:space="preserve">liases </w:t>
+      </w:r>
+      <w:r>
+        <w:rPr>
+          <w:rFonts w:ascii="Calibri" w:hAnsi="Calibri" w:cs="Arial"/>
+          <w:iCs/>
+          <w:szCs w:val="24"/>
+        </w:rPr>
+        <w:t>for</w:t>
+      </w:r>
+      <w:r>
+        <w:rPr>
+          <w:rFonts w:ascii="Calibri" w:hAnsi="Calibri" w:cs="Arial"/>
+          <w:iCs/>
+          <w:szCs w:val="24"/>
+        </w:rPr>
+        <w:t xml:space="preserve"> functional types</w:t>
       </w:r>
     </w:p>
     <w:p>
@@ -285,31 +403,7 @@
           <w:iCs/>
           <w:szCs w:val="24"/>
         </w:rPr>
-        <w:t>General</w:t>
-      </w:r>
-      <w:r>
-        <w:rPr>
-          <w:rFonts w:ascii="Calibri" w:hAnsi="Calibri" w:cs="Arial"/>
-          <w:iCs/>
-          <w:szCs w:val="24"/>
-        </w:rPr>
-        <w:t xml:space="preserve"> compiler</w:t>
-      </w:r>
-      <w:r>
-        <w:rPr>
-          <w:rFonts w:ascii="Calibri" w:hAnsi="Calibri" w:cs="Arial"/>
-          <w:iCs/>
-          <w:szCs w:val="24"/>
-        </w:rPr>
-        <w:t xml:space="preserve"> </w:t>
-      </w:r>
-      <w:r>
-        <w:rPr>
-          <w:rFonts w:ascii="Calibri" w:hAnsi="Calibri" w:cs="Arial"/>
-          <w:iCs/>
-          <w:szCs w:val="24"/>
-        </w:rPr>
-        <w:t>improvements</w:t>
+        <w:t>Improvements to the command line debugger</w:t>
       </w:r>
     </w:p>
     <w:p>
@@ -336,8 +430,6 @@
           <w:szCs w:val="24"/>
         </w:rPr>
       </w:pPr>
-      <w:bookmarkStart w:id="0" w:name="_GoBack"/>
-      <w:bookmarkEnd w:id="0"/>
     </w:p>
     <w:p>
       <w:r>
@@ -731,7 +823,23 @@
           <w:rFonts w:ascii="Calibri" w:hAnsi="Calibri" w:cs="Arial"/>
           <w:szCs w:val="24"/>
         </w:rPr>
-        <w:t>If the Windows installer is used these variables will be automatically set after the system is restarted. For Debian and Ubuntu the location of the files is fixed by the installer so no variables are needed.</w:t>
+        <w:t xml:space="preserve">If the Windows installer is used these variables will be automatically set after the system is restarted. For Debian and </w:t>
+      </w:r>
+      <w:proofErr w:type="gramStart"/>
+      <w:r>
+        <w:rPr>
+          <w:rFonts w:ascii="Calibri" w:hAnsi="Calibri" w:cs="Arial"/>
+          <w:szCs w:val="24"/>
+        </w:rPr>
+        <w:t>Ubuntu</w:t>
+      </w:r>
+      <w:proofErr w:type="gramEnd"/>
+      <w:r>
+        <w:rPr>
+          <w:rFonts w:ascii="Calibri" w:hAnsi="Calibri" w:cs="Arial"/>
+          <w:szCs w:val="24"/>
+        </w:rPr>
+        <w:t xml:space="preserve"> the location of the files is fixed by the installer so no variables are needed.</w:t>
       </w:r>
     </w:p>
     <w:p>
@@ -884,7 +992,23 @@
           <w:rFonts w:ascii="Calibri" w:hAnsi="Calibri" w:cs="Arial"/>
           <w:szCs w:val="24"/>
         </w:rPr>
-        <w:t xml:space="preserve">set PATH=%PATH%;C:\ Users\&lt;account&gt;\ </w:t>
+        <w:t>set PATH=%PATH</w:t>
+      </w:r>
+      <w:proofErr w:type="gramStart"/>
+      <w:r>
+        <w:rPr>
+          <w:rFonts w:ascii="Calibri" w:hAnsi="Calibri" w:cs="Arial"/>
+          <w:szCs w:val="24"/>
+        </w:rPr>
+        <w:t>%;C:\</w:t>
+      </w:r>
+      <w:proofErr w:type="gramEnd"/>
+      <w:r>
+        <w:rPr>
+          <w:rFonts w:ascii="Calibri" w:hAnsi="Calibri" w:cs="Arial"/>
+          <w:szCs w:val="24"/>
+        </w:rPr>
+        <w:t xml:space="preserve"> Users\&lt;account&gt;\ </w:t>
       </w:r>
       <w:proofErr w:type="spellStart"/>
       <w:r>
@@ -1322,7 +1446,6 @@
           <w:rFonts w:ascii="Calibri" w:hAnsi="Calibri" w:cs="Arial"/>
           <w:szCs w:val="24"/>
         </w:rPr>
-        <w:lastRenderedPageBreak/>
         <w:t>obc</w:t>
       </w:r>
       <w:proofErr w:type="spellEnd"/>
@@ -1601,6 +1724,7 @@
         <w:t xml:space="preserve"> -lib </w:t>
       </w:r>
       <w:proofErr w:type="spellStart"/>
+      <w:proofErr w:type="gramStart"/>
       <w:r>
         <w:rPr>
           <w:rFonts w:ascii="Calibri" w:hAnsi="Calibri" w:cs="Arial"/>
@@ -1609,6 +1733,7 @@
         <w:t>collect.obl,xml.obl</w:t>
       </w:r>
       <w:proofErr w:type="spellEnd"/>
+      <w:proofErr w:type="gramEnd"/>
       <w:r>
         <w:rPr>
           <w:rFonts w:ascii="Calibri" w:hAnsi="Calibri" w:cs="Arial"/>

</xml_diff>

<commit_message>
added json string encode/decode
</commit_message>
<xml_diff>
--- a/docs/readme.docx
+++ b/docs/readme.docx
@@ -43,7 +43,7 @@
         <w:rPr>
           <w:sz w:val="20"/>
         </w:rPr>
-        <w:t>7</w:t>
+        <w:t>9</w:t>
       </w:r>
       <w:r>
         <w:rPr>
@@ -55,13 +55,13 @@
         <w:rPr>
           <w:sz w:val="20"/>
         </w:rPr>
-        <w:t>August 1</w:t>
+        <w:t xml:space="preserve">August </w:t>
       </w:r>
       <w:r>
         <w:rPr>
           <w:sz w:val="20"/>
         </w:rPr>
-        <w:t>7</w:t>
+        <w:t>29</w:t>
       </w:r>
       <w:r>
         <w:rPr>
@@ -123,7 +123,15 @@
           <w:iCs/>
           <w:szCs w:val="24"/>
         </w:rPr>
-        <w:t>Added type inference for lambda expressions.</w:t>
+        <w:t>Updates to web clients and JSON library</w:t>
+      </w:r>
+      <w:r>
+        <w:rPr>
+          <w:rFonts w:ascii="Calibri" w:hAnsi="Calibri" w:cs="Arial"/>
+          <w:iCs/>
+          <w:szCs w:val="24"/>
+        </w:rPr>
+        <w:t>.</w:t>
       </w:r>
     </w:p>
     <w:p>
@@ -151,8 +159,6 @@
           <w:szCs w:val="24"/>
         </w:rPr>
       </w:pPr>
-      <w:bookmarkStart w:id="0" w:name="_GoBack"/>
-      <w:bookmarkEnd w:id="0"/>
     </w:p>
     <w:p>
       <w:pPr>
@@ -224,7 +230,7 @@
           <w:iCs/>
           <w:szCs w:val="24"/>
         </w:rPr>
-        <w:t>Type inference for lambda expressions</w:t>
+        <w:t>Support for HTTP header requests (new)</w:t>
       </w:r>
     </w:p>
     <w:p>
@@ -263,7 +269,7 @@
           <w:iCs/>
           <w:szCs w:val="24"/>
         </w:rPr>
-        <w:t>Add 'Zip' to generics Map class</w:t>
+        <w:t>JSON encode and decode text string functions (new)</w:t>
       </w:r>
     </w:p>
     <w:p>
@@ -302,46 +308,7 @@
           <w:iCs/>
           <w:szCs w:val="24"/>
         </w:rPr>
-        <w:t>Fixed bug that broke 'Apply' methods in generic collections</w:t>
-      </w:r>
-    </w:p>
-    <w:p>
-      <w:pPr>
-        <w:pStyle w:val="ListParagraph"/>
-        <w:widowControl w:val="0"/>
-        <w:numPr>
-          <w:ilvl w:val="0"/>
-          <w:numId w:val="25"/>
-        </w:numPr>
-        <w:tabs>
-          <w:tab w:val="left" w:pos="220"/>
-          <w:tab w:val="left" w:pos="720"/>
-          <w:tab w:val="left" w:pos="1440"/>
-          <w:tab w:val="left" w:pos="2160"/>
-          <w:tab w:val="left" w:pos="2880"/>
-          <w:tab w:val="left" w:pos="3600"/>
-          <w:tab w:val="left" w:pos="4320"/>
-          <w:tab w:val="left" w:pos="5040"/>
-          <w:tab w:val="left" w:pos="5760"/>
-          <w:tab w:val="left" w:pos="6480"/>
-          <w:tab w:val="left" w:pos="7200"/>
-          <w:tab w:val="left" w:pos="7920"/>
-          <w:tab w:val="left" w:pos="8640"/>
-        </w:tabs>
-        <w:spacing w:after="0" w:line="240" w:lineRule="auto"/>
-        <w:rPr>
-          <w:rFonts w:ascii="Calibri" w:hAnsi="Calibri" w:cs="Arial"/>
-          <w:iCs/>
-          <w:szCs w:val="24"/>
-        </w:rPr>
-      </w:pPr>
-      <w:r>
-        <w:rPr>
-          <w:rFonts w:ascii="Calibri" w:hAnsi="Calibri" w:cs="Arial"/>
-          <w:iCs/>
-          <w:szCs w:val="24"/>
-        </w:rPr>
-        <w:t>Resolved parsing issue regarding multi-line lambdas within function calls</w:t>
+        <w:t>General enhancements</w:t>
       </w:r>
     </w:p>
     <w:p>
@@ -368,6 +335,8 @@
           <w:szCs w:val="24"/>
         </w:rPr>
       </w:pPr>
+      <w:bookmarkStart w:id="0" w:name="_GoBack"/>
+      <w:bookmarkEnd w:id="0"/>
     </w:p>
     <w:p>
       <w:pPr>
@@ -5451,6 +5420,7 @@
   <w:style w:type="character" w:default="1" w:styleId="DefaultParagraphFont">
     <w:name w:val="Default Paragraph Font"/>
     <w:uiPriority w:val="1"/>
+    <w:semiHidden/>
     <w:unhideWhenUsed/>
   </w:style>
   <w:style w:type="table" w:default="1" w:styleId="TableNormal">

</xml_diff>

<commit_message>
add multimap to generic collection
</commit_message>
<xml_diff>
--- a/docs/readme.docx
+++ b/docs/readme.docx
@@ -37,31 +37,43 @@
         <w:rPr>
           <w:sz w:val="20"/>
         </w:rPr>
-        <w:t>1.</w:t>
+        <w:t>2</w:t>
       </w:r>
       <w:r>
         <w:rPr>
           <w:sz w:val="20"/>
         </w:rPr>
-        <w:t>9</w:t>
+        <w:t>.</w:t>
       </w:r>
       <w:r>
         <w:rPr>
           <w:sz w:val="20"/>
         </w:rPr>
+        <w:t>0</w:t>
+      </w:r>
+      <w:r>
+        <w:rPr>
+          <w:sz w:val="20"/>
+        </w:rPr>
         <w:t xml:space="preserve">; </w:t>
       </w:r>
       <w:r>
         <w:rPr>
           <w:sz w:val="20"/>
         </w:rPr>
-        <w:t xml:space="preserve">August </w:t>
+        <w:t>September</w:t>
       </w:r>
       <w:r>
         <w:rPr>
           <w:sz w:val="20"/>
         </w:rPr>
-        <w:t>29</w:t>
+        <w:t xml:space="preserve"> </w:t>
+      </w:r>
+      <w:r>
+        <w:rPr>
+          <w:sz w:val="20"/>
+        </w:rPr>
+        <w:t>15</w:t>
       </w:r>
       <w:r>
         <w:rPr>
@@ -123,15 +135,7 @@
           <w:iCs/>
           <w:szCs w:val="24"/>
         </w:rPr>
-        <w:t>Updates to web clients and JSON library</w:t>
-      </w:r>
-      <w:r>
-        <w:rPr>
-          <w:rFonts w:ascii="Calibri" w:hAnsi="Calibri" w:cs="Arial"/>
-          <w:iCs/>
-          <w:szCs w:val="24"/>
-        </w:rPr>
-        <w:t>.</w:t>
+        <w:t>Full support for type aliases.</w:t>
       </w:r>
     </w:p>
     <w:p>
@@ -230,7 +234,33 @@
           <w:iCs/>
           <w:szCs w:val="24"/>
         </w:rPr>
-        <w:t>Support for HTTP header requests (new)</w:t>
+        <w:t xml:space="preserve">Aliases can now be used to </w:t>
+      </w:r>
+      <w:r>
+        <w:rPr>
+          <w:rFonts w:ascii="Calibri" w:hAnsi="Calibri" w:cs="Arial"/>
+          <w:iCs/>
+          <w:szCs w:val="24"/>
+        </w:rPr>
+        <w:t>reference</w:t>
+      </w:r>
+      <w:r>
+        <w:rPr>
+          <w:rFonts w:ascii="Calibri" w:hAnsi="Calibri" w:cs="Arial"/>
+          <w:iCs/>
+          <w:szCs w:val="24"/>
+        </w:rPr>
+        <w:t xml:space="preserve"> any </w:t>
+      </w:r>
+      <w:bookmarkStart w:id="0" w:name="_GoBack"/>
+      <w:bookmarkEnd w:id="0"/>
+      <w:r>
+        <w:rPr>
+          <w:rFonts w:ascii="Calibri" w:hAnsi="Calibri" w:cs="Arial"/>
+          <w:iCs/>
+          <w:szCs w:val="24"/>
+        </w:rPr>
+        <w:t>type, including functions (new)</w:t>
       </w:r>
     </w:p>
     <w:p>
@@ -269,46 +299,7 @@
           <w:iCs/>
           <w:szCs w:val="24"/>
         </w:rPr>
-        <w:t>JSON encode and decode text string functions (new)</w:t>
-      </w:r>
-    </w:p>
-    <w:p>
-      <w:pPr>
-        <w:pStyle w:val="ListParagraph"/>
-        <w:widowControl w:val="0"/>
-        <w:numPr>
-          <w:ilvl w:val="0"/>
-          <w:numId w:val="25"/>
-        </w:numPr>
-        <w:tabs>
-          <w:tab w:val="left" w:pos="220"/>
-          <w:tab w:val="left" w:pos="720"/>
-          <w:tab w:val="left" w:pos="1440"/>
-          <w:tab w:val="left" w:pos="2160"/>
-          <w:tab w:val="left" w:pos="2880"/>
-          <w:tab w:val="left" w:pos="3600"/>
-          <w:tab w:val="left" w:pos="4320"/>
-          <w:tab w:val="left" w:pos="5040"/>
-          <w:tab w:val="left" w:pos="5760"/>
-          <w:tab w:val="left" w:pos="6480"/>
-          <w:tab w:val="left" w:pos="7200"/>
-          <w:tab w:val="left" w:pos="7920"/>
-          <w:tab w:val="left" w:pos="8640"/>
-        </w:tabs>
-        <w:spacing w:after="0" w:line="240" w:lineRule="auto"/>
-        <w:rPr>
-          <w:rFonts w:ascii="Calibri" w:hAnsi="Calibri" w:cs="Arial"/>
-          <w:iCs/>
-          <w:szCs w:val="24"/>
-        </w:rPr>
-      </w:pPr>
-      <w:r>
-        <w:rPr>
-          <w:rFonts w:ascii="Calibri" w:hAnsi="Calibri" w:cs="Arial"/>
-          <w:iCs/>
-          <w:szCs w:val="24"/>
-        </w:rPr>
-        <w:t>General enhancements</w:t>
+        <w:t>Minor bug fixes</w:t>
       </w:r>
     </w:p>
     <w:p>
@@ -335,8 +326,6 @@
           <w:szCs w:val="24"/>
         </w:rPr>
       </w:pPr>
-      <w:bookmarkStart w:id="0" w:name="_GoBack"/>
-      <w:bookmarkEnd w:id="0"/>
     </w:p>
     <w:p>
       <w:pPr>
@@ -1446,7 +1435,23 @@
           <w:rFonts w:ascii="Calibri" w:hAnsi="Calibri" w:cs="Arial"/>
           <w:szCs w:val="24"/>
         </w:rPr>
-        <w:t xml:space="preserve"> 'C:\Program Files\Objeck\</w:t>
+        <w:t xml:space="preserve"> 'C:\Program Files\</w:t>
+      </w:r>
+      <w:proofErr w:type="spellStart"/>
+      <w:r>
+        <w:rPr>
+          <w:rFonts w:ascii="Calibri" w:hAnsi="Calibri" w:cs="Arial"/>
+          <w:szCs w:val="24"/>
+        </w:rPr>
+        <w:t>Objeck</w:t>
+      </w:r>
+      <w:proofErr w:type="spellEnd"/>
+      <w:r>
+        <w:rPr>
+          <w:rFonts w:ascii="Calibri" w:hAnsi="Calibri" w:cs="Arial"/>
+          <w:szCs w:val="24"/>
+        </w:rPr>
+        <w:t>\</w:t>
       </w:r>
       <w:proofErr w:type="spellStart"/>
       <w:r>
@@ -5000,7 +5005,7 @@
     </w:rPrDefault>
     <w:pPrDefault/>
   </w:docDefaults>
-  <w:latentStyles w:defLockedState="0" w:defUIPriority="99" w:defSemiHidden="0" w:defUnhideWhenUsed="0" w:defQFormat="0" w:count="376">
+  <w:latentStyles w:defLockedState="0" w:defUIPriority="99" w:defSemiHidden="0" w:defUnhideWhenUsed="0" w:defQFormat="0" w:count="377">
     <w:lsdException w:name="Normal" w:uiPriority="0" w:qFormat="1"/>
     <w:lsdException w:name="heading 1" w:uiPriority="9" w:qFormat="1"/>
     <w:lsdException w:name="heading 2" w:semiHidden="1" w:uiPriority="9" w:unhideWhenUsed="1" w:qFormat="1"/>
@@ -5106,7 +5111,6 @@
     <w:lsdException w:name="HTML Sample" w:semiHidden="1" w:unhideWhenUsed="1"/>
     <w:lsdException w:name="HTML Typewriter" w:semiHidden="1" w:unhideWhenUsed="1"/>
     <w:lsdException w:name="HTML Variable" w:semiHidden="1" w:unhideWhenUsed="1"/>
-    <w:lsdException w:name="Normal Table" w:semiHidden="1" w:unhideWhenUsed="1"/>
     <w:lsdException w:name="annotation subject" w:semiHidden="1" w:unhideWhenUsed="1"/>
     <w:lsdException w:name="No List" w:semiHidden="1" w:unhideWhenUsed="1"/>
     <w:lsdException w:name="Outline List 1" w:semiHidden="1" w:unhideWhenUsed="1"/>
@@ -5153,10 +5157,8 @@
     <w:lsdException w:name="Table Subtle 2" w:semiHidden="1" w:unhideWhenUsed="1"/>
     <w:lsdException w:name="Table Web 1" w:semiHidden="1" w:unhideWhenUsed="1"/>
     <w:lsdException w:name="Table Web 2" w:semiHidden="1" w:unhideWhenUsed="1"/>
-    <w:lsdException w:name="Table Web 3" w:semiHidden="1" w:unhideWhenUsed="1"/>
     <w:lsdException w:name="Balloon Text" w:semiHidden="1" w:unhideWhenUsed="1"/>
     <w:lsdException w:name="Table Grid" w:uiPriority="39"/>
-    <w:lsdException w:name="Table Theme" w:semiHidden="1" w:unhideWhenUsed="1"/>
     <w:lsdException w:name="Placeholder Text" w:semiHidden="1"/>
     <w:lsdException w:name="No Spacing" w:uiPriority="1" w:qFormat="1"/>
     <w:lsdException w:name="Light Shading" w:uiPriority="60"/>
@@ -5366,6 +5368,7 @@
     <w:lsdException w:name="Mention" w:semiHidden="1" w:unhideWhenUsed="1"/>
     <w:lsdException w:name="Smart Hyperlink" w:semiHidden="1" w:unhideWhenUsed="1"/>
     <w:lsdException w:name="Smart Link" w:semiHidden="1" w:unhideWhenUsed="1"/>
+    <w:lsdException w:name="Smart Link Error" w:semiHidden="1" w:unhideWhenUsed="1"/>
   </w:latentStyles>
   <w:style w:type="paragraph" w:default="1" w:styleId="Normal">
     <w:name w:val="Normal"/>

</xml_diff>